<commit_message>
Finalized the first draft of the design document
</commit_message>
<xml_diff>
--- a/documentation/skyrsla/skýrsla_uppkast01.docx
+++ b/documentation/skyrsla/skýrsla_uppkast01.docx
@@ -187,20 +187,14 @@
       </w:r>
       <w:r>
         <w:br/>
-      </w:r>
-      <w:r>
         <w:t>Patrik Þór Pálmarsson</w:t>
       </w:r>
       <w:r>
         <w:br/>
-      </w:r>
-      <w:r>
         <w:t>Hörður Breki Valsson</w:t>
       </w:r>
       <w:r>
         <w:br/>
-      </w:r>
-      <w:r>
         <w:t>Guðmundur Sverrisson                                                                                                                                                                            Fannar Hólm Kristinsson</w:t>
       </w:r>
       <w:r>
@@ -268,14 +262,14 @@
           <w:rFonts w:ascii="Arial" w:hAnsi="Arial" w:cs="Arial"/>
           <w:color w:val="000000"/>
         </w:rPr>
-        <w:t xml:space="preserve">ð gerð hönnunarskýrsla serm er hluti af verkefni sem </w:t>
+        <w:t xml:space="preserve">ð gerð hönnunarskýrsla sem er hluti af verkefni sem </w:t>
       </w:r>
       <w:r>
         <w:rPr>
           <w:rFonts w:ascii="Arial" w:hAnsi="Arial" w:cs="Arial"/>
           <w:color w:val="000000"/>
         </w:rPr>
-        <w:t xml:space="preserve">felsti í því að </w:t>
+        <w:t xml:space="preserve">felst í því að </w:t>
       </w:r>
       <w:r>
         <w:rPr>
@@ -382,7 +376,7 @@
           <w:iCs/>
           <w:color w:val="000000"/>
         </w:rPr>
-        <w:t>note</w:t>
+        <w:t>not</w:t>
       </w:r>
       <w:r>
         <w:rPr>
@@ -391,7 +385,7 @@
           <w:iCs/>
           <w:color w:val="000000"/>
         </w:rPr>
-        <w:t>tendatilvik</w:t>
+        <w:t>endatilvik</w:t>
       </w:r>
       <w:r>
         <w:rPr>
@@ -527,7 +521,7 @@
           <w:iCs/>
           <w:color w:val="000000"/>
         </w:rPr>
-        <w:t>klasariti</w:t>
+        <w:t>klasarit</w:t>
       </w:r>
       <w:r>
         <w:rPr>
@@ -619,131 +613,19 @@
       </w:pPr>
       <w:r>
         <w:lastRenderedPageBreak/>
-        <w:t>Kröfulisti</w:t>
-      </w:r>
-    </w:p>
-    <w:p/>
-    <w:p>
-      <w:r>
-        <w:t>Kröfulistinn er að mestu byggður á verkefnalýsingunni og forgangsröðun</w:t>
-      </w:r>
-      <w:r>
-        <w:t>in</w:t>
-      </w:r>
-      <w:r>
-        <w:t xml:space="preserve"> er sú sama og </w:t>
-      </w:r>
-      <w:r>
-        <w:br/>
-        <w:t>gefin var í verkefnalýsingunni</w:t>
-      </w:r>
-      <w:r>
-        <w:t>.</w:t>
-      </w:r>
-      <w:r>
-        <w:t xml:space="preserve"> </w:t>
-      </w:r>
-    </w:p>
-    <w:p/>
-    <w:p/>
-    <w:p/>
-    <w:p>
-      <w:r>
-        <w:br w:type="page"/>
-      </w:r>
-    </w:p>
-    <w:p>
-      <w:pPr>
-        <w:pStyle w:val="Heading1"/>
-      </w:pPr>
-      <w:r>
-        <w:lastRenderedPageBreak/>
-        <w:t>Frumgerðar</w:t>
-      </w:r>
-      <w:r>
-        <w:t>skissur</w:t>
-      </w:r>
-    </w:p>
-    <w:p>
-      <w:r>
-        <w:t>Hér eru frum</w:t>
-      </w:r>
-      <w:r>
-        <w:t>gerð (e. Prototype)</w:t>
-      </w:r>
-      <w:r>
-        <w:t xml:space="preserve"> að viðmóti kerfisins. Viðmótið er í textaham (TUI) þar sem notandi velur úr valmyndum með því að slá inn viðeigandi lykill á lyklaborði </w:t>
-      </w:r>
-      <w:r>
-        <w:t xml:space="preserve">og </w:t>
-      </w:r>
-      <w:r>
-        <w:t>staðfest</w:t>
-      </w:r>
-      <w:r>
-        <w:t>ir</w:t>
-      </w:r>
-      <w:r>
-        <w:t xml:space="preserve"> með </w:t>
-      </w:r>
-      <w:r>
-        <w:t>„</w:t>
-      </w:r>
-      <w:r>
-        <w:t>enter</w:t>
-      </w:r>
-      <w:r>
-        <w:t>“</w:t>
-      </w:r>
-      <w:r>
-        <w:t xml:space="preserve">. Þrátt fyrir að viðmótið sé í textaham þá er hugsað eins og gluggi sem birtir nauðsynlegar upplýsingar og valmyndir fyrir notandann. Þetta er gert til að </w:t>
-      </w:r>
-      <w:r>
-        <w:rPr>
-          <w:i/>
-          <w:iCs/>
-        </w:rPr>
-        <w:t>sýnileikinn</w:t>
-      </w:r>
-      <w:r>
-        <w:t xml:space="preserve"> (e. Visibilty) sé til stað</w:t>
-      </w:r>
-      <w:r>
-        <w:t>ar</w:t>
-      </w:r>
-      <w:r>
-        <w:t xml:space="preserve"> og </w:t>
-      </w:r>
-      <w:r>
-        <w:t xml:space="preserve">lögð var áhersla á að </w:t>
-      </w:r>
-      <w:r>
-        <w:rPr>
-          <w:i/>
-          <w:iCs/>
-        </w:rPr>
-        <w:t>samræmi</w:t>
-      </w:r>
-      <w:r>
-        <w:t xml:space="preserve"> (e. Consistency) sé gætt í valmyndum.</w:t>
-      </w:r>
-    </w:p>
-    <w:p/>
-    <w:p>
-      <w:r>
+        <w:t>Notendahópagreining</w:t>
+      </w:r>
+    </w:p>
+    <w:p>
+      <w:r>
+        <w:rPr>
+          <w:noProof/>
+        </w:rPr>
         <w:drawing>
-          <wp:anchor distT="0" distB="0" distL="114300" distR="114300" simplePos="0" relativeHeight="251663360" behindDoc="0" locked="0" layoutInCell="1" allowOverlap="1" wp14:anchorId="2A634388" wp14:editId="2AEA4BDC">
-            <wp:simplePos x="0" y="0"/>
-            <wp:positionH relativeFrom="column">
-              <wp:posOffset>2943860</wp:posOffset>
-            </wp:positionH>
-            <wp:positionV relativeFrom="paragraph">
-              <wp:posOffset>4846320</wp:posOffset>
-            </wp:positionV>
-            <wp:extent cx="2949575" cy="2004695"/>
-            <wp:effectExtent l="0" t="0" r="3175" b="0"/>
-            <wp:wrapNone/>
-            <wp:docPr id="13" name="Picture 13"/>
+          <wp:inline distT="0" distB="0" distL="0" distR="0" wp14:anchorId="243673EB" wp14:editId="5D52ED8A">
+            <wp:extent cx="5731510" cy="3500120"/>
+            <wp:effectExtent l="0" t="0" r="2540" b="5080"/>
+            <wp:docPr id="5" name="Picture 5"/>
             <wp:cNvGraphicFramePr>
               <a:graphicFrameLocks xmlns:a="http://schemas.openxmlformats.org/drawingml/2006/main" noChangeAspect="1"/>
             </wp:cNvGraphicFramePr>
@@ -751,13 +633,13 @@
               <a:graphicData uri="http://schemas.openxmlformats.org/drawingml/2006/picture">
                 <pic:pic xmlns:pic="http://schemas.openxmlformats.org/drawingml/2006/picture">
                   <pic:nvPicPr>
-                    <pic:cNvPr id="0" name="Picture 14"/>
+                    <pic:cNvPr id="0" name="Picture 1"/>
                     <pic:cNvPicPr>
                       <a:picLocks noChangeAspect="1" noChangeArrowheads="1"/>
                     </pic:cNvPicPr>
                   </pic:nvPicPr>
                   <pic:blipFill>
-                    <a:blip r:embed="rId8" cstate="print">
+                    <a:blip r:embed="rId8">
                       <a:extLst>
                         <a:ext uri="{28A0092B-C50C-407E-A947-70E740481C1C}">
                           <a14:useLocalDpi xmlns:a14="http://schemas.microsoft.com/office/drawing/2010/main" val="0"/>
@@ -772,7 +654,92 @@
                   <pic:spPr bwMode="auto">
                     <a:xfrm>
                       <a:off x="0" y="0"/>
-                      <a:ext cx="2949575" cy="2004695"/>
+                      <a:ext cx="5731510" cy="3500120"/>
+                    </a:xfrm>
+                    <a:prstGeom prst="rect">
+                      <a:avLst/>
+                    </a:prstGeom>
+                    <a:noFill/>
+                    <a:ln>
+                      <a:noFill/>
+                    </a:ln>
+                  </pic:spPr>
+                </pic:pic>
+              </a:graphicData>
+            </a:graphic>
+          </wp:inline>
+        </w:drawing>
+      </w:r>
+    </w:p>
+    <w:p>
+      <w:pPr>
+        <w:rPr>
+          <w:rFonts w:asciiTheme="majorHAnsi" w:eastAsiaTheme="majorEastAsia" w:hAnsiTheme="majorHAnsi" w:cstheme="majorBidi"/>
+          <w:color w:val="2F5496" w:themeColor="accent1" w:themeShade="BF"/>
+          <w:sz w:val="32"/>
+          <w:szCs w:val="32"/>
+        </w:rPr>
+      </w:pPr>
+      <w:r>
+        <w:br w:type="page"/>
+      </w:r>
+    </w:p>
+    <w:p>
+      <w:pPr>
+        <w:pStyle w:val="Heading1"/>
+      </w:pPr>
+      <w:r>
+        <w:lastRenderedPageBreak/>
+        <w:t>Kröfulisti</w:t>
+      </w:r>
+    </w:p>
+    <w:p>
+      <w:r>
+        <w:rPr>
+          <w:noProof/>
+        </w:rPr>
+        <w:drawing>
+          <wp:anchor distT="0" distB="0" distL="114300" distR="114300" simplePos="0" relativeHeight="251715584" behindDoc="0" locked="0" layoutInCell="1" allowOverlap="1" wp14:anchorId="4CDECEB9" wp14:editId="35442D3B">
+            <wp:simplePos x="0" y="0"/>
+            <wp:positionH relativeFrom="margin">
+              <wp:align>left</wp:align>
+            </wp:positionH>
+            <wp:positionV relativeFrom="paragraph">
+              <wp:posOffset>399637</wp:posOffset>
+            </wp:positionV>
+            <wp:extent cx="4505325" cy="8394784"/>
+            <wp:effectExtent l="0" t="0" r="0" b="6350"/>
+            <wp:wrapNone/>
+            <wp:docPr id="6" name="Picture 6"/>
+            <wp:cNvGraphicFramePr>
+              <a:graphicFrameLocks xmlns:a="http://schemas.openxmlformats.org/drawingml/2006/main" noChangeAspect="1"/>
+            </wp:cNvGraphicFramePr>
+            <a:graphic xmlns:a="http://schemas.openxmlformats.org/drawingml/2006/main">
+              <a:graphicData uri="http://schemas.openxmlformats.org/drawingml/2006/picture">
+                <pic:pic xmlns:pic="http://schemas.openxmlformats.org/drawingml/2006/picture">
+                  <pic:nvPicPr>
+                    <pic:cNvPr id="0" name="Picture 2"/>
+                    <pic:cNvPicPr>
+                      <a:picLocks noChangeAspect="1" noChangeArrowheads="1"/>
+                    </pic:cNvPicPr>
+                  </pic:nvPicPr>
+                  <pic:blipFill>
+                    <a:blip r:embed="rId9">
+                      <a:extLst>
+                        <a:ext uri="{28A0092B-C50C-407E-A947-70E740481C1C}">
+                          <a14:useLocalDpi xmlns:a14="http://schemas.microsoft.com/office/drawing/2010/main" val="0"/>
+                        </a:ext>
+                      </a:extLst>
+                    </a:blip>
+                    <a:srcRect/>
+                    <a:stretch>
+                      <a:fillRect/>
+                    </a:stretch>
+                  </pic:blipFill>
+                  <pic:spPr bwMode="auto">
+                    <a:xfrm>
+                      <a:off x="0" y="0"/>
+                      <a:ext cx="4511290" cy="8405898"/>
                     </a:xfrm>
                     <a:prstGeom prst="rect">
                       <a:avLst/>
@@ -795,19 +762,51 @@
         </w:drawing>
       </w:r>
       <w:r>
+        <w:t>Kröfulistinn er að mestu byggður á verkefnalýsingunni og forgangsröðun</w:t>
+      </w:r>
+      <w:r>
+        <w:t>in</w:t>
+      </w:r>
+      <w:r>
+        <w:t xml:space="preserve"> er sú sama og </w:t>
+      </w:r>
+      <w:r>
+        <w:br/>
+        <w:t>gefin var í verkefnalýsingunni</w:t>
+      </w:r>
+      <w:r>
+        <w:t>.</w:t>
+      </w:r>
+    </w:p>
+    <w:p>
+      <w:r>
+        <w:t xml:space="preserve"> </w:t>
+      </w:r>
+    </w:p>
+    <w:p>
+      <w:r>
+        <w:br w:type="page"/>
+      </w:r>
+    </w:p>
+    <w:p>
+      <w:pPr>
+        <w:rPr>
+          <w:rFonts w:asciiTheme="majorHAnsi" w:eastAsiaTheme="majorEastAsia" w:hAnsiTheme="majorHAnsi" w:cstheme="majorBidi"/>
+          <w:color w:val="2F5496" w:themeColor="accent1" w:themeShade="BF"/>
+          <w:sz w:val="32"/>
+          <w:szCs w:val="32"/>
+        </w:rPr>
+      </w:pPr>
+      <w:r>
+        <w:rPr>
+          <w:noProof/>
+        </w:rPr>
+        <w:lastRenderedPageBreak/>
         <w:drawing>
-          <wp:anchor distT="0" distB="0" distL="114300" distR="114300" simplePos="0" relativeHeight="251658240" behindDoc="0" locked="0" layoutInCell="1" allowOverlap="1" wp14:anchorId="29D9244C" wp14:editId="796D12EE">
-            <wp:simplePos x="0" y="0"/>
-            <wp:positionH relativeFrom="column">
-              <wp:posOffset>-104140</wp:posOffset>
-            </wp:positionH>
-            <wp:positionV relativeFrom="paragraph">
-              <wp:posOffset>4850602</wp:posOffset>
-            </wp:positionV>
-            <wp:extent cx="2985135" cy="2030730"/>
-            <wp:effectExtent l="0" t="0" r="5715" b="7620"/>
-            <wp:wrapNone/>
-            <wp:docPr id="5" name="Picture 5"/>
+          <wp:inline distT="0" distB="0" distL="0" distR="0" wp14:anchorId="32CCADEE" wp14:editId="12CE6B0F">
+            <wp:extent cx="5731510" cy="8642985"/>
+            <wp:effectExtent l="0" t="0" r="2540" b="5715"/>
+            <wp:docPr id="7" name="Picture 7"/>
             <wp:cNvGraphicFramePr>
               <a:graphicFrameLocks xmlns:a="http://schemas.openxmlformats.org/drawingml/2006/main" noChangeAspect="1"/>
             </wp:cNvGraphicFramePr>
@@ -815,13 +814,13 @@
               <a:graphicData uri="http://schemas.openxmlformats.org/drawingml/2006/picture">
                 <pic:pic xmlns:pic="http://schemas.openxmlformats.org/drawingml/2006/picture">
                   <pic:nvPicPr>
-                    <pic:cNvPr id="0" name="Picture 7"/>
+                    <pic:cNvPr id="0" name="Picture 3"/>
                     <pic:cNvPicPr>
                       <a:picLocks noChangeAspect="1" noChangeArrowheads="1"/>
                     </pic:cNvPicPr>
                   </pic:nvPicPr>
                   <pic:blipFill>
-                    <a:blip r:embed="rId9" cstate="print">
+                    <a:blip r:embed="rId10">
                       <a:extLst>
                         <a:ext uri="{28A0092B-C50C-407E-A947-70E740481C1C}">
                           <a14:useLocalDpi xmlns:a14="http://schemas.microsoft.com/office/drawing/2010/main" val="0"/>
@@ -836,7 +835,154 @@
                   <pic:spPr bwMode="auto">
                     <a:xfrm>
                       <a:off x="0" y="0"/>
-                      <a:ext cx="2985135" cy="2030730"/>
+                      <a:ext cx="5731510" cy="8642985"/>
+                    </a:xfrm>
+                    <a:prstGeom prst="rect">
+                      <a:avLst/>
+                    </a:prstGeom>
+                    <a:noFill/>
+                    <a:ln>
+                      <a:noFill/>
+                    </a:ln>
+                  </pic:spPr>
+                </pic:pic>
+              </a:graphicData>
+            </a:graphic>
+          </wp:inline>
+        </w:drawing>
+      </w:r>
+      <w:r>
+        <w:br w:type="page"/>
+      </w:r>
+    </w:p>
+    <w:p>
+      <w:pPr>
+        <w:pStyle w:val="Heading1"/>
+      </w:pPr>
+      <w:r>
+        <w:lastRenderedPageBreak/>
+        <w:t>Notkunartilvik</w:t>
+      </w:r>
+    </w:p>
+    <w:p>
+      <w:r>
+        <w:rPr>
+          <w:noProof/>
+        </w:rPr>
+        <w:drawing>
+          <wp:anchor distT="0" distB="0" distL="114300" distR="114300" simplePos="0" relativeHeight="251685888" behindDoc="0" locked="0" layoutInCell="1" allowOverlap="1" wp14:anchorId="34032A23" wp14:editId="7A8F04B1">
+            <wp:simplePos x="0" y="0"/>
+            <wp:positionH relativeFrom="column">
+              <wp:posOffset>-609600</wp:posOffset>
+            </wp:positionH>
+            <wp:positionV relativeFrom="paragraph">
+              <wp:posOffset>291465</wp:posOffset>
+            </wp:positionV>
+            <wp:extent cx="3169259" cy="2336800"/>
+            <wp:effectExtent l="0" t="0" r="0" b="6350"/>
+            <wp:wrapNone/>
+            <wp:docPr id="30" name="Picture 30"/>
+            <wp:cNvGraphicFramePr>
+              <a:graphicFrameLocks xmlns:a="http://schemas.openxmlformats.org/drawingml/2006/main" noChangeAspect="1"/>
+            </wp:cNvGraphicFramePr>
+            <a:graphic xmlns:a="http://schemas.openxmlformats.org/drawingml/2006/main">
+              <a:graphicData uri="http://schemas.openxmlformats.org/drawingml/2006/picture">
+                <pic:pic xmlns:pic="http://schemas.openxmlformats.org/drawingml/2006/picture">
+                  <pic:nvPicPr>
+                    <pic:cNvPr id="0" name="Picture 2"/>
+                    <pic:cNvPicPr>
+                      <a:picLocks noChangeAspect="1" noChangeArrowheads="1"/>
+                    </pic:cNvPicPr>
+                  </pic:nvPicPr>
+                  <pic:blipFill>
+                    <a:blip r:embed="rId11">
+                      <a:extLst>
+                        <a:ext uri="{28A0092B-C50C-407E-A947-70E740481C1C}">
+                          <a14:useLocalDpi xmlns:a14="http://schemas.microsoft.com/office/drawing/2010/main" val="0"/>
+                        </a:ext>
+                      </a:extLst>
+                    </a:blip>
+                    <a:srcRect/>
+                    <a:stretch>
+                      <a:fillRect/>
+                    </a:stretch>
+                  </pic:blipFill>
+                  <pic:spPr bwMode="auto">
+                    <a:xfrm>
+                      <a:off x="0" y="0"/>
+                      <a:ext cx="3169259" cy="2336800"/>
+                    </a:xfrm>
+                    <a:prstGeom prst="rect">
+                      <a:avLst/>
+                    </a:prstGeom>
+                    <a:noFill/>
+                    <a:ln>
+                      <a:noFill/>
+                    </a:ln>
+                  </pic:spPr>
+                </pic:pic>
+              </a:graphicData>
+            </a:graphic>
+          </wp:anchor>
+        </w:drawing>
+      </w:r>
+      <w:r>
+        <w:t>Notkunartilvikin  er</w:t>
+      </w:r>
+      <w:r>
+        <w:t>u</w:t>
+      </w:r>
+      <w:r>
+        <w:t xml:space="preserve"> að mestu byggð á verkefnalýsingunni og kröfulistanum </w:t>
+      </w:r>
+    </w:p>
+    <w:p>
+      <w:r>
+        <w:rPr>
+          <w:noProof/>
+        </w:rPr>
+        <w:drawing>
+          <wp:anchor distT="0" distB="0" distL="114300" distR="114300" simplePos="0" relativeHeight="251686912" behindDoc="0" locked="0" layoutInCell="1" allowOverlap="1" wp14:anchorId="4231144C" wp14:editId="3DD7C6C6">
+            <wp:simplePos x="0" y="0"/>
+            <wp:positionH relativeFrom="column">
+              <wp:posOffset>2774950</wp:posOffset>
+            </wp:positionH>
+            <wp:positionV relativeFrom="paragraph">
+              <wp:posOffset>5715</wp:posOffset>
+            </wp:positionV>
+            <wp:extent cx="3149600" cy="2322306"/>
+            <wp:effectExtent l="0" t="0" r="0" b="1905"/>
+            <wp:wrapNone/>
+            <wp:docPr id="33" name="Picture 33"/>
+            <wp:cNvGraphicFramePr>
+              <a:graphicFrameLocks xmlns:a="http://schemas.openxmlformats.org/drawingml/2006/main" noChangeAspect="1"/>
+            </wp:cNvGraphicFramePr>
+            <a:graphic xmlns:a="http://schemas.openxmlformats.org/drawingml/2006/main">
+              <a:graphicData uri="http://schemas.openxmlformats.org/drawingml/2006/picture">
+                <pic:pic xmlns:pic="http://schemas.openxmlformats.org/drawingml/2006/picture">
+                  <pic:nvPicPr>
+                    <pic:cNvPr id="0" name="Picture 5"/>
+                    <pic:cNvPicPr>
+                      <a:picLocks noChangeAspect="1" noChangeArrowheads="1"/>
+                    </pic:cNvPicPr>
+                  </pic:nvPicPr>
+                  <pic:blipFill>
+                    <a:blip r:embed="rId12">
+                      <a:extLst>
+                        <a:ext uri="{28A0092B-C50C-407E-A947-70E740481C1C}">
+                          <a14:useLocalDpi xmlns:a14="http://schemas.microsoft.com/office/drawing/2010/main" val="0"/>
+                        </a:ext>
+                      </a:extLst>
+                    </a:blip>
+                    <a:srcRect/>
+                    <a:stretch>
+                      <a:fillRect/>
+                    </a:stretch>
+                  </pic:blipFill>
+                  <pic:spPr bwMode="auto">
+                    <a:xfrm>
+                      <a:off x="0" y="0"/>
+                      <a:ext cx="3149600" cy="2322306"/>
                     </a:xfrm>
                     <a:prstGeom prst="rect">
                       <a:avLst/>
@@ -858,9 +1004,1664 @@
           </wp:anchor>
         </w:drawing>
       </w:r>
-      <w:r>
+    </w:p>
+    <w:p/>
+    <w:p/>
+    <w:p>
+      <w:r>
+        <w:rPr>
+          <w:noProof/>
+        </w:rPr>
         <w:drawing>
-          <wp:anchor distT="0" distB="0" distL="114300" distR="114300" simplePos="0" relativeHeight="251657216" behindDoc="0" locked="0" layoutInCell="1" allowOverlap="1" wp14:anchorId="19E9F7D3" wp14:editId="687C36C2">
+          <wp:anchor distT="0" distB="0" distL="114300" distR="114300" simplePos="0" relativeHeight="251691008" behindDoc="0" locked="0" layoutInCell="1" allowOverlap="1" wp14:anchorId="6E1503D2" wp14:editId="094B1787">
+            <wp:simplePos x="0" y="0"/>
+            <wp:positionH relativeFrom="column">
+              <wp:posOffset>2737338</wp:posOffset>
+            </wp:positionH>
+            <wp:positionV relativeFrom="paragraph">
+              <wp:posOffset>4663684</wp:posOffset>
+            </wp:positionV>
+            <wp:extent cx="3094892" cy="2402098"/>
+            <wp:effectExtent l="0" t="0" r="0" b="0"/>
+            <wp:wrapNone/>
+            <wp:docPr id="39" name="Picture 39"/>
+            <wp:cNvGraphicFramePr>
+              <a:graphicFrameLocks xmlns:a="http://schemas.openxmlformats.org/drawingml/2006/main" noChangeAspect="1"/>
+            </wp:cNvGraphicFramePr>
+            <a:graphic xmlns:a="http://schemas.openxmlformats.org/drawingml/2006/main">
+              <a:graphicData uri="http://schemas.openxmlformats.org/drawingml/2006/picture">
+                <pic:pic xmlns:pic="http://schemas.openxmlformats.org/drawingml/2006/picture">
+                  <pic:nvPicPr>
+                    <pic:cNvPr id="0" name="Picture 11"/>
+                    <pic:cNvPicPr>
+                      <a:picLocks noChangeAspect="1" noChangeArrowheads="1"/>
+                    </pic:cNvPicPr>
+                  </pic:nvPicPr>
+                  <pic:blipFill>
+                    <a:blip r:embed="rId13">
+                      <a:extLst>
+                        <a:ext uri="{28A0092B-C50C-407E-A947-70E740481C1C}">
+                          <a14:useLocalDpi xmlns:a14="http://schemas.microsoft.com/office/drawing/2010/main" val="0"/>
+                        </a:ext>
+                      </a:extLst>
+                    </a:blip>
+                    <a:srcRect/>
+                    <a:stretch>
+                      <a:fillRect/>
+                    </a:stretch>
+                  </pic:blipFill>
+                  <pic:spPr bwMode="auto">
+                    <a:xfrm>
+                      <a:off x="0" y="0"/>
+                      <a:ext cx="3094892" cy="2402098"/>
+                    </a:xfrm>
+                    <a:prstGeom prst="rect">
+                      <a:avLst/>
+                    </a:prstGeom>
+                    <a:noFill/>
+                    <a:ln>
+                      <a:noFill/>
+                    </a:ln>
+                  </pic:spPr>
+                </pic:pic>
+              </a:graphicData>
+            </a:graphic>
+          </wp:anchor>
+        </w:drawing>
+      </w:r>
+      <w:r>
+        <w:rPr>
+          <w:noProof/>
+        </w:rPr>
+        <w:drawing>
+          <wp:anchor distT="0" distB="0" distL="114300" distR="114300" simplePos="0" relativeHeight="251689984" behindDoc="0" locked="0" layoutInCell="1" allowOverlap="1" wp14:anchorId="04B50A49" wp14:editId="14E1FC84">
+            <wp:simplePos x="0" y="0"/>
+            <wp:positionH relativeFrom="column">
+              <wp:posOffset>-614485</wp:posOffset>
+            </wp:positionH>
+            <wp:positionV relativeFrom="paragraph">
+              <wp:posOffset>4666126</wp:posOffset>
+            </wp:positionV>
+            <wp:extent cx="3136900" cy="2434234"/>
+            <wp:effectExtent l="0" t="0" r="6350" b="4445"/>
+            <wp:wrapNone/>
+            <wp:docPr id="38" name="Picture 38"/>
+            <wp:cNvGraphicFramePr>
+              <a:graphicFrameLocks xmlns:a="http://schemas.openxmlformats.org/drawingml/2006/main" noChangeAspect="1"/>
+            </wp:cNvGraphicFramePr>
+            <a:graphic xmlns:a="http://schemas.openxmlformats.org/drawingml/2006/main">
+              <a:graphicData uri="http://schemas.openxmlformats.org/drawingml/2006/picture">
+                <pic:pic xmlns:pic="http://schemas.openxmlformats.org/drawingml/2006/picture">
+                  <pic:nvPicPr>
+                    <pic:cNvPr id="0" name="Picture 10"/>
+                    <pic:cNvPicPr>
+                      <a:picLocks noChangeAspect="1" noChangeArrowheads="1"/>
+                    </pic:cNvPicPr>
+                  </pic:nvPicPr>
+                  <pic:blipFill>
+                    <a:blip r:embed="rId14">
+                      <a:extLst>
+                        <a:ext uri="{28A0092B-C50C-407E-A947-70E740481C1C}">
+                          <a14:useLocalDpi xmlns:a14="http://schemas.microsoft.com/office/drawing/2010/main" val="0"/>
+                        </a:ext>
+                      </a:extLst>
+                    </a:blip>
+                    <a:srcRect/>
+                    <a:stretch>
+                      <a:fillRect/>
+                    </a:stretch>
+                  </pic:blipFill>
+                  <pic:spPr bwMode="auto">
+                    <a:xfrm>
+                      <a:off x="0" y="0"/>
+                      <a:ext cx="3136900" cy="2434234"/>
+                    </a:xfrm>
+                    <a:prstGeom prst="rect">
+                      <a:avLst/>
+                    </a:prstGeom>
+                    <a:noFill/>
+                    <a:ln>
+                      <a:noFill/>
+                    </a:ln>
+                  </pic:spPr>
+                </pic:pic>
+              </a:graphicData>
+            </a:graphic>
+            <wp14:sizeRelH relativeFrom="margin">
+              <wp14:pctWidth>0</wp14:pctWidth>
+            </wp14:sizeRelH>
+            <wp14:sizeRelV relativeFrom="margin">
+              <wp14:pctHeight>0</wp14:pctHeight>
+            </wp14:sizeRelV>
+          </wp:anchor>
+        </w:drawing>
+      </w:r>
+      <w:r>
+        <w:rPr>
+          <w:noProof/>
+        </w:rPr>
+        <w:drawing>
+          <wp:anchor distT="0" distB="0" distL="114300" distR="114300" simplePos="0" relativeHeight="251688960" behindDoc="0" locked="0" layoutInCell="1" allowOverlap="1" wp14:anchorId="3E8DDC78" wp14:editId="0FC57E91">
+            <wp:simplePos x="0" y="0"/>
+            <wp:positionH relativeFrom="column">
+              <wp:posOffset>2795953</wp:posOffset>
+            </wp:positionH>
+            <wp:positionV relativeFrom="paragraph">
+              <wp:posOffset>1606892</wp:posOffset>
+            </wp:positionV>
+            <wp:extent cx="3117850" cy="2419451"/>
+            <wp:effectExtent l="0" t="0" r="6350" b="0"/>
+            <wp:wrapNone/>
+            <wp:docPr id="37" name="Picture 37"/>
+            <wp:cNvGraphicFramePr>
+              <a:graphicFrameLocks xmlns:a="http://schemas.openxmlformats.org/drawingml/2006/main" noChangeAspect="1"/>
+            </wp:cNvGraphicFramePr>
+            <a:graphic xmlns:a="http://schemas.openxmlformats.org/drawingml/2006/main">
+              <a:graphicData uri="http://schemas.openxmlformats.org/drawingml/2006/picture">
+                <pic:pic xmlns:pic="http://schemas.openxmlformats.org/drawingml/2006/picture">
+                  <pic:nvPicPr>
+                    <pic:cNvPr id="0" name="Picture 9"/>
+                    <pic:cNvPicPr>
+                      <a:picLocks noChangeAspect="1" noChangeArrowheads="1"/>
+                    </pic:cNvPicPr>
+                  </pic:nvPicPr>
+                  <pic:blipFill>
+                    <a:blip r:embed="rId15">
+                      <a:extLst>
+                        <a:ext uri="{28A0092B-C50C-407E-A947-70E740481C1C}">
+                          <a14:useLocalDpi xmlns:a14="http://schemas.microsoft.com/office/drawing/2010/main" val="0"/>
+                        </a:ext>
+                      </a:extLst>
+                    </a:blip>
+                    <a:srcRect/>
+                    <a:stretch>
+                      <a:fillRect/>
+                    </a:stretch>
+                  </pic:blipFill>
+                  <pic:spPr bwMode="auto">
+                    <a:xfrm>
+                      <a:off x="0" y="0"/>
+                      <a:ext cx="3117850" cy="2419451"/>
+                    </a:xfrm>
+                    <a:prstGeom prst="rect">
+                      <a:avLst/>
+                    </a:prstGeom>
+                    <a:noFill/>
+                    <a:ln>
+                      <a:noFill/>
+                    </a:ln>
+                  </pic:spPr>
+                </pic:pic>
+              </a:graphicData>
+            </a:graphic>
+            <wp14:sizeRelH relativeFrom="margin">
+              <wp14:pctWidth>0</wp14:pctWidth>
+            </wp14:sizeRelH>
+            <wp14:sizeRelV relativeFrom="margin">
+              <wp14:pctHeight>0</wp14:pctHeight>
+            </wp14:sizeRelV>
+          </wp:anchor>
+        </w:drawing>
+      </w:r>
+      <w:r>
+        <w:rPr>
+          <w:noProof/>
+        </w:rPr>
+        <w:drawing>
+          <wp:anchor distT="0" distB="0" distL="114300" distR="114300" simplePos="0" relativeHeight="251687936" behindDoc="0" locked="0" layoutInCell="1" allowOverlap="1" wp14:anchorId="3211E623" wp14:editId="55F01973">
+            <wp:simplePos x="0" y="0"/>
+            <wp:positionH relativeFrom="margin">
+              <wp:posOffset>-608135</wp:posOffset>
+            </wp:positionH>
+            <wp:positionV relativeFrom="paragraph">
+              <wp:posOffset>1618126</wp:posOffset>
+            </wp:positionV>
+            <wp:extent cx="3067050" cy="2936190"/>
+            <wp:effectExtent l="0" t="0" r="0" b="0"/>
+            <wp:wrapNone/>
+            <wp:docPr id="36" name="Picture 36"/>
+            <wp:cNvGraphicFramePr>
+              <a:graphicFrameLocks xmlns:a="http://schemas.openxmlformats.org/drawingml/2006/main" noChangeAspect="1"/>
+            </wp:cNvGraphicFramePr>
+            <a:graphic xmlns:a="http://schemas.openxmlformats.org/drawingml/2006/main">
+              <a:graphicData uri="http://schemas.openxmlformats.org/drawingml/2006/picture">
+                <pic:pic xmlns:pic="http://schemas.openxmlformats.org/drawingml/2006/picture">
+                  <pic:nvPicPr>
+                    <pic:cNvPr id="0" name="Picture 8"/>
+                    <pic:cNvPicPr>
+                      <a:picLocks noChangeAspect="1" noChangeArrowheads="1"/>
+                    </pic:cNvPicPr>
+                  </pic:nvPicPr>
+                  <pic:blipFill>
+                    <a:blip r:embed="rId16">
+                      <a:extLst>
+                        <a:ext uri="{28A0092B-C50C-407E-A947-70E740481C1C}">
+                          <a14:useLocalDpi xmlns:a14="http://schemas.microsoft.com/office/drawing/2010/main" val="0"/>
+                        </a:ext>
+                      </a:extLst>
+                    </a:blip>
+                    <a:srcRect/>
+                    <a:stretch>
+                      <a:fillRect/>
+                    </a:stretch>
+                  </pic:blipFill>
+                  <pic:spPr bwMode="auto">
+                    <a:xfrm>
+                      <a:off x="0" y="0"/>
+                      <a:ext cx="3067050" cy="2936190"/>
+                    </a:xfrm>
+                    <a:prstGeom prst="rect">
+                      <a:avLst/>
+                    </a:prstGeom>
+                    <a:noFill/>
+                    <a:ln>
+                      <a:noFill/>
+                    </a:ln>
+                  </pic:spPr>
+                </pic:pic>
+              </a:graphicData>
+            </a:graphic>
+            <wp14:sizeRelH relativeFrom="margin">
+              <wp14:pctWidth>0</wp14:pctWidth>
+            </wp14:sizeRelH>
+            <wp14:sizeRelV relativeFrom="margin">
+              <wp14:pctHeight>0</wp14:pctHeight>
+            </wp14:sizeRelV>
+          </wp:anchor>
+        </w:drawing>
+      </w:r>
+      <w:r>
+        <w:br w:type="page"/>
+      </w:r>
+    </w:p>
+    <w:p>
+      <w:r>
+        <w:rPr>
+          <w:noProof/>
+        </w:rPr>
+        <w:lastRenderedPageBreak/>
+        <w:drawing>
+          <wp:anchor distT="0" distB="0" distL="114300" distR="114300" simplePos="0" relativeHeight="251693056" behindDoc="0" locked="0" layoutInCell="1" allowOverlap="1" wp14:anchorId="1B972EAB" wp14:editId="7176C367">
+            <wp:simplePos x="0" y="0"/>
+            <wp:positionH relativeFrom="column">
+              <wp:posOffset>2883730</wp:posOffset>
+            </wp:positionH>
+            <wp:positionV relativeFrom="paragraph">
+              <wp:posOffset>-598267</wp:posOffset>
+            </wp:positionV>
+            <wp:extent cx="3246204" cy="2391507"/>
+            <wp:effectExtent l="0" t="0" r="0" b="8890"/>
+            <wp:wrapNone/>
+            <wp:docPr id="42" name="Picture 42"/>
+            <wp:cNvGraphicFramePr>
+              <a:graphicFrameLocks xmlns:a="http://schemas.openxmlformats.org/drawingml/2006/main" noChangeAspect="1"/>
+            </wp:cNvGraphicFramePr>
+            <a:graphic xmlns:a="http://schemas.openxmlformats.org/drawingml/2006/main">
+              <a:graphicData uri="http://schemas.openxmlformats.org/drawingml/2006/picture">
+                <pic:pic xmlns:pic="http://schemas.openxmlformats.org/drawingml/2006/picture">
+                  <pic:nvPicPr>
+                    <pic:cNvPr id="0" name="Picture 14"/>
+                    <pic:cNvPicPr>
+                      <a:picLocks noChangeAspect="1" noChangeArrowheads="1"/>
+                    </pic:cNvPicPr>
+                  </pic:nvPicPr>
+                  <pic:blipFill>
+                    <a:blip r:embed="rId17">
+                      <a:extLst>
+                        <a:ext uri="{28A0092B-C50C-407E-A947-70E740481C1C}">
+                          <a14:useLocalDpi xmlns:a14="http://schemas.microsoft.com/office/drawing/2010/main" val="0"/>
+                        </a:ext>
+                      </a:extLst>
+                    </a:blip>
+                    <a:srcRect/>
+                    <a:stretch>
+                      <a:fillRect/>
+                    </a:stretch>
+                  </pic:blipFill>
+                  <pic:spPr bwMode="auto">
+                    <a:xfrm>
+                      <a:off x="0" y="0"/>
+                      <a:ext cx="3246204" cy="2391507"/>
+                    </a:xfrm>
+                    <a:prstGeom prst="rect">
+                      <a:avLst/>
+                    </a:prstGeom>
+                    <a:noFill/>
+                    <a:ln>
+                      <a:noFill/>
+                    </a:ln>
+                  </pic:spPr>
+                </pic:pic>
+              </a:graphicData>
+            </a:graphic>
+            <wp14:sizeRelH relativeFrom="margin">
+              <wp14:pctWidth>0</wp14:pctWidth>
+            </wp14:sizeRelH>
+            <wp14:sizeRelV relativeFrom="margin">
+              <wp14:pctHeight>0</wp14:pctHeight>
+            </wp14:sizeRelV>
+          </wp:anchor>
+        </w:drawing>
+      </w:r>
+      <w:r>
+        <w:rPr>
+          <w:noProof/>
+        </w:rPr>
+        <w:drawing>
+          <wp:anchor distT="0" distB="0" distL="114300" distR="114300" simplePos="0" relativeHeight="251692032" behindDoc="0" locked="0" layoutInCell="1" allowOverlap="1" wp14:anchorId="66A20182" wp14:editId="30705F9B">
+            <wp:simplePos x="0" y="0"/>
+            <wp:positionH relativeFrom="column">
+              <wp:posOffset>-638566</wp:posOffset>
+            </wp:positionH>
+            <wp:positionV relativeFrom="paragraph">
+              <wp:posOffset>-609600</wp:posOffset>
+            </wp:positionV>
+            <wp:extent cx="3147646" cy="2578511"/>
+            <wp:effectExtent l="0" t="0" r="0" b="0"/>
+            <wp:wrapNone/>
+            <wp:docPr id="40" name="Picture 40"/>
+            <wp:cNvGraphicFramePr>
+              <a:graphicFrameLocks xmlns:a="http://schemas.openxmlformats.org/drawingml/2006/main" noChangeAspect="1"/>
+            </wp:cNvGraphicFramePr>
+            <a:graphic xmlns:a="http://schemas.openxmlformats.org/drawingml/2006/main">
+              <a:graphicData uri="http://schemas.openxmlformats.org/drawingml/2006/picture">
+                <pic:pic xmlns:pic="http://schemas.openxmlformats.org/drawingml/2006/picture">
+                  <pic:nvPicPr>
+                    <pic:cNvPr id="0" name="Picture 12"/>
+                    <pic:cNvPicPr>
+                      <a:picLocks noChangeAspect="1" noChangeArrowheads="1"/>
+                    </pic:cNvPicPr>
+                  </pic:nvPicPr>
+                  <pic:blipFill>
+                    <a:blip r:embed="rId18">
+                      <a:extLst>
+                        <a:ext uri="{28A0092B-C50C-407E-A947-70E740481C1C}">
+                          <a14:useLocalDpi xmlns:a14="http://schemas.microsoft.com/office/drawing/2010/main" val="0"/>
+                        </a:ext>
+                      </a:extLst>
+                    </a:blip>
+                    <a:srcRect/>
+                    <a:stretch>
+                      <a:fillRect/>
+                    </a:stretch>
+                  </pic:blipFill>
+                  <pic:spPr bwMode="auto">
+                    <a:xfrm>
+                      <a:off x="0" y="0"/>
+                      <a:ext cx="3147646" cy="2578511"/>
+                    </a:xfrm>
+                    <a:prstGeom prst="rect">
+                      <a:avLst/>
+                    </a:prstGeom>
+                    <a:noFill/>
+                    <a:ln>
+                      <a:noFill/>
+                    </a:ln>
+                  </pic:spPr>
+                </pic:pic>
+              </a:graphicData>
+            </a:graphic>
+            <wp14:sizeRelH relativeFrom="margin">
+              <wp14:pctWidth>0</wp14:pctWidth>
+            </wp14:sizeRelH>
+            <wp14:sizeRelV relativeFrom="margin">
+              <wp14:pctHeight>0</wp14:pctHeight>
+            </wp14:sizeRelV>
+          </wp:anchor>
+        </w:drawing>
+      </w:r>
+    </w:p>
+    <w:p/>
+    <w:p/>
+    <w:p/>
+    <w:p>
+      <w:r>
+        <w:rPr>
+          <w:noProof/>
+        </w:rPr>
+        <w:drawing>
+          <wp:anchor distT="0" distB="0" distL="114300" distR="114300" simplePos="0" relativeHeight="251697152" behindDoc="0" locked="0" layoutInCell="1" allowOverlap="1" wp14:anchorId="064B588C" wp14:editId="4BF492C7">
+            <wp:simplePos x="0" y="0"/>
+            <wp:positionH relativeFrom="column">
+              <wp:posOffset>2784182</wp:posOffset>
+            </wp:positionH>
+            <wp:positionV relativeFrom="paragraph">
+              <wp:posOffset>4009878</wp:posOffset>
+            </wp:positionV>
+            <wp:extent cx="3112477" cy="2415747"/>
+            <wp:effectExtent l="0" t="0" r="0" b="3810"/>
+            <wp:wrapNone/>
+            <wp:docPr id="46" name="Picture 46"/>
+            <wp:cNvGraphicFramePr>
+              <a:graphicFrameLocks xmlns:a="http://schemas.openxmlformats.org/drawingml/2006/main" noChangeAspect="1"/>
+            </wp:cNvGraphicFramePr>
+            <a:graphic xmlns:a="http://schemas.openxmlformats.org/drawingml/2006/main">
+              <a:graphicData uri="http://schemas.openxmlformats.org/drawingml/2006/picture">
+                <pic:pic xmlns:pic="http://schemas.openxmlformats.org/drawingml/2006/picture">
+                  <pic:nvPicPr>
+                    <pic:cNvPr id="0" name="Picture 18"/>
+                    <pic:cNvPicPr>
+                      <a:picLocks noChangeAspect="1" noChangeArrowheads="1"/>
+                    </pic:cNvPicPr>
+                  </pic:nvPicPr>
+                  <pic:blipFill>
+                    <a:blip r:embed="rId19">
+                      <a:extLst>
+                        <a:ext uri="{28A0092B-C50C-407E-A947-70E740481C1C}">
+                          <a14:useLocalDpi xmlns:a14="http://schemas.microsoft.com/office/drawing/2010/main" val="0"/>
+                        </a:ext>
+                      </a:extLst>
+                    </a:blip>
+                    <a:srcRect/>
+                    <a:stretch>
+                      <a:fillRect/>
+                    </a:stretch>
+                  </pic:blipFill>
+                  <pic:spPr bwMode="auto">
+                    <a:xfrm>
+                      <a:off x="0" y="0"/>
+                      <a:ext cx="3112477" cy="2415747"/>
+                    </a:xfrm>
+                    <a:prstGeom prst="rect">
+                      <a:avLst/>
+                    </a:prstGeom>
+                    <a:noFill/>
+                    <a:ln>
+                      <a:noFill/>
+                    </a:ln>
+                  </pic:spPr>
+                </pic:pic>
+              </a:graphicData>
+            </a:graphic>
+            <wp14:sizeRelH relativeFrom="margin">
+              <wp14:pctWidth>0</wp14:pctWidth>
+            </wp14:sizeRelH>
+            <wp14:sizeRelV relativeFrom="margin">
+              <wp14:pctHeight>0</wp14:pctHeight>
+            </wp14:sizeRelV>
+          </wp:anchor>
+        </w:drawing>
+      </w:r>
+      <w:r>
+        <w:rPr>
+          <w:noProof/>
+        </w:rPr>
+        <w:drawing>
+          <wp:anchor distT="0" distB="0" distL="114300" distR="114300" simplePos="0" relativeHeight="251696128" behindDoc="0" locked="0" layoutInCell="1" allowOverlap="1" wp14:anchorId="208EE458" wp14:editId="3A916782">
+            <wp:simplePos x="0" y="0"/>
+            <wp:positionH relativeFrom="column">
+              <wp:posOffset>-647065</wp:posOffset>
+            </wp:positionH>
+            <wp:positionV relativeFrom="paragraph">
+              <wp:posOffset>4009830</wp:posOffset>
+            </wp:positionV>
+            <wp:extent cx="3141665" cy="2438400"/>
+            <wp:effectExtent l="0" t="0" r="1905" b="0"/>
+            <wp:wrapNone/>
+            <wp:docPr id="45" name="Picture 45"/>
+            <wp:cNvGraphicFramePr>
+              <a:graphicFrameLocks xmlns:a="http://schemas.openxmlformats.org/drawingml/2006/main" noChangeAspect="1"/>
+            </wp:cNvGraphicFramePr>
+            <a:graphic xmlns:a="http://schemas.openxmlformats.org/drawingml/2006/main">
+              <a:graphicData uri="http://schemas.openxmlformats.org/drawingml/2006/picture">
+                <pic:pic xmlns:pic="http://schemas.openxmlformats.org/drawingml/2006/picture">
+                  <pic:nvPicPr>
+                    <pic:cNvPr id="0" name="Picture 17"/>
+                    <pic:cNvPicPr>
+                      <a:picLocks noChangeAspect="1" noChangeArrowheads="1"/>
+                    </pic:cNvPicPr>
+                  </pic:nvPicPr>
+                  <pic:blipFill>
+                    <a:blip r:embed="rId20">
+                      <a:extLst>
+                        <a:ext uri="{28A0092B-C50C-407E-A947-70E740481C1C}">
+                          <a14:useLocalDpi xmlns:a14="http://schemas.microsoft.com/office/drawing/2010/main" val="0"/>
+                        </a:ext>
+                      </a:extLst>
+                    </a:blip>
+                    <a:srcRect/>
+                    <a:stretch>
+                      <a:fillRect/>
+                    </a:stretch>
+                  </pic:blipFill>
+                  <pic:spPr bwMode="auto">
+                    <a:xfrm>
+                      <a:off x="0" y="0"/>
+                      <a:ext cx="3141665" cy="2438400"/>
+                    </a:xfrm>
+                    <a:prstGeom prst="rect">
+                      <a:avLst/>
+                    </a:prstGeom>
+                    <a:noFill/>
+                    <a:ln>
+                      <a:noFill/>
+                    </a:ln>
+                  </pic:spPr>
+                </pic:pic>
+              </a:graphicData>
+            </a:graphic>
+            <wp14:sizeRelH relativeFrom="margin">
+              <wp14:pctWidth>0</wp14:pctWidth>
+            </wp14:sizeRelH>
+            <wp14:sizeRelV relativeFrom="margin">
+              <wp14:pctHeight>0</wp14:pctHeight>
+            </wp14:sizeRelV>
+          </wp:anchor>
+        </w:drawing>
+      </w:r>
+      <w:r>
+        <w:rPr>
+          <w:noProof/>
+        </w:rPr>
+        <w:drawing>
+          <wp:anchor distT="0" distB="0" distL="114300" distR="114300" simplePos="0" relativeHeight="251695104" behindDoc="0" locked="0" layoutInCell="1" allowOverlap="1" wp14:anchorId="0D625341" wp14:editId="7126E75F">
+            <wp:simplePos x="0" y="0"/>
+            <wp:positionH relativeFrom="column">
+              <wp:posOffset>2818179</wp:posOffset>
+            </wp:positionH>
+            <wp:positionV relativeFrom="paragraph">
+              <wp:posOffset>1107733</wp:posOffset>
+            </wp:positionV>
+            <wp:extent cx="3147646" cy="2562993"/>
+            <wp:effectExtent l="0" t="0" r="0" b="8890"/>
+            <wp:wrapNone/>
+            <wp:docPr id="44" name="Picture 44"/>
+            <wp:cNvGraphicFramePr>
+              <a:graphicFrameLocks xmlns:a="http://schemas.openxmlformats.org/drawingml/2006/main" noChangeAspect="1"/>
+            </wp:cNvGraphicFramePr>
+            <a:graphic xmlns:a="http://schemas.openxmlformats.org/drawingml/2006/main">
+              <a:graphicData uri="http://schemas.openxmlformats.org/drawingml/2006/picture">
+                <pic:pic xmlns:pic="http://schemas.openxmlformats.org/drawingml/2006/picture">
+                  <pic:nvPicPr>
+                    <pic:cNvPr id="0" name="Picture 16"/>
+                    <pic:cNvPicPr>
+                      <a:picLocks noChangeAspect="1" noChangeArrowheads="1"/>
+                    </pic:cNvPicPr>
+                  </pic:nvPicPr>
+                  <pic:blipFill>
+                    <a:blip r:embed="rId21">
+                      <a:extLst>
+                        <a:ext uri="{28A0092B-C50C-407E-A947-70E740481C1C}">
+                          <a14:useLocalDpi xmlns:a14="http://schemas.microsoft.com/office/drawing/2010/main" val="0"/>
+                        </a:ext>
+                      </a:extLst>
+                    </a:blip>
+                    <a:srcRect/>
+                    <a:stretch>
+                      <a:fillRect/>
+                    </a:stretch>
+                  </pic:blipFill>
+                  <pic:spPr bwMode="auto">
+                    <a:xfrm>
+                      <a:off x="0" y="0"/>
+                      <a:ext cx="3147646" cy="2562993"/>
+                    </a:xfrm>
+                    <a:prstGeom prst="rect">
+                      <a:avLst/>
+                    </a:prstGeom>
+                    <a:noFill/>
+                    <a:ln>
+                      <a:noFill/>
+                    </a:ln>
+                  </pic:spPr>
+                </pic:pic>
+              </a:graphicData>
+            </a:graphic>
+            <wp14:sizeRelH relativeFrom="margin">
+              <wp14:pctWidth>0</wp14:pctWidth>
+            </wp14:sizeRelH>
+            <wp14:sizeRelV relativeFrom="margin">
+              <wp14:pctHeight>0</wp14:pctHeight>
+            </wp14:sizeRelV>
+          </wp:anchor>
+        </w:drawing>
+      </w:r>
+      <w:r>
+        <w:rPr>
+          <w:noProof/>
+        </w:rPr>
+        <w:drawing>
+          <wp:anchor distT="0" distB="0" distL="114300" distR="114300" simplePos="0" relativeHeight="251694080" behindDoc="0" locked="0" layoutInCell="1" allowOverlap="1" wp14:anchorId="3488B59B" wp14:editId="75326151">
+            <wp:simplePos x="0" y="0"/>
+            <wp:positionH relativeFrom="column">
+              <wp:posOffset>-639103</wp:posOffset>
+            </wp:positionH>
+            <wp:positionV relativeFrom="paragraph">
+              <wp:posOffset>1096449</wp:posOffset>
+            </wp:positionV>
+            <wp:extent cx="3134112" cy="2432539"/>
+            <wp:effectExtent l="0" t="0" r="0" b="6350"/>
+            <wp:wrapNone/>
+            <wp:docPr id="43" name="Picture 43"/>
+            <wp:cNvGraphicFramePr>
+              <a:graphicFrameLocks xmlns:a="http://schemas.openxmlformats.org/drawingml/2006/main" noChangeAspect="1"/>
+            </wp:cNvGraphicFramePr>
+            <a:graphic xmlns:a="http://schemas.openxmlformats.org/drawingml/2006/main">
+              <a:graphicData uri="http://schemas.openxmlformats.org/drawingml/2006/picture">
+                <pic:pic xmlns:pic="http://schemas.openxmlformats.org/drawingml/2006/picture">
+                  <pic:nvPicPr>
+                    <pic:cNvPr id="0" name="Picture 15"/>
+                    <pic:cNvPicPr>
+                      <a:picLocks noChangeAspect="1" noChangeArrowheads="1"/>
+                    </pic:cNvPicPr>
+                  </pic:nvPicPr>
+                  <pic:blipFill>
+                    <a:blip r:embed="rId22">
+                      <a:extLst>
+                        <a:ext uri="{28A0092B-C50C-407E-A947-70E740481C1C}">
+                          <a14:useLocalDpi xmlns:a14="http://schemas.microsoft.com/office/drawing/2010/main" val="0"/>
+                        </a:ext>
+                      </a:extLst>
+                    </a:blip>
+                    <a:srcRect/>
+                    <a:stretch>
+                      <a:fillRect/>
+                    </a:stretch>
+                  </pic:blipFill>
+                  <pic:spPr bwMode="auto">
+                    <a:xfrm>
+                      <a:off x="0" y="0"/>
+                      <a:ext cx="3134112" cy="2432539"/>
+                    </a:xfrm>
+                    <a:prstGeom prst="rect">
+                      <a:avLst/>
+                    </a:prstGeom>
+                    <a:noFill/>
+                    <a:ln>
+                      <a:noFill/>
+                    </a:ln>
+                  </pic:spPr>
+                </pic:pic>
+              </a:graphicData>
+            </a:graphic>
+            <wp14:sizeRelH relativeFrom="margin">
+              <wp14:pctWidth>0</wp14:pctWidth>
+            </wp14:sizeRelH>
+            <wp14:sizeRelV relativeFrom="margin">
+              <wp14:pctHeight>0</wp14:pctHeight>
+            </wp14:sizeRelV>
+          </wp:anchor>
+        </w:drawing>
+      </w:r>
+      <w:r>
+        <w:br w:type="page"/>
+      </w:r>
+      <w:r>
+        <w:rPr>
+          <w:noProof/>
+        </w:rPr>
+        <w:lastRenderedPageBreak/>
+        <w:drawing>
+          <wp:anchor distT="0" distB="0" distL="114300" distR="114300" simplePos="0" relativeHeight="251703296" behindDoc="0" locked="0" layoutInCell="1" allowOverlap="1" wp14:anchorId="6A2D8EF7" wp14:editId="107C3585">
+            <wp:simplePos x="0" y="0"/>
+            <wp:positionH relativeFrom="margin">
+              <wp:posOffset>2749013</wp:posOffset>
+            </wp:positionH>
+            <wp:positionV relativeFrom="paragraph">
+              <wp:posOffset>4925548</wp:posOffset>
+            </wp:positionV>
+            <wp:extent cx="3138805" cy="2436036"/>
+            <wp:effectExtent l="0" t="0" r="4445" b="2540"/>
+            <wp:wrapNone/>
+            <wp:docPr id="52" name="Picture 52"/>
+            <wp:cNvGraphicFramePr>
+              <a:graphicFrameLocks xmlns:a="http://schemas.openxmlformats.org/drawingml/2006/main" noChangeAspect="1"/>
+            </wp:cNvGraphicFramePr>
+            <a:graphic xmlns:a="http://schemas.openxmlformats.org/drawingml/2006/main">
+              <a:graphicData uri="http://schemas.openxmlformats.org/drawingml/2006/picture">
+                <pic:pic xmlns:pic="http://schemas.openxmlformats.org/drawingml/2006/picture">
+                  <pic:nvPicPr>
+                    <pic:cNvPr id="0" name="Picture 24"/>
+                    <pic:cNvPicPr>
+                      <a:picLocks noChangeAspect="1" noChangeArrowheads="1"/>
+                    </pic:cNvPicPr>
+                  </pic:nvPicPr>
+                  <pic:blipFill>
+                    <a:blip r:embed="rId23">
+                      <a:extLst>
+                        <a:ext uri="{28A0092B-C50C-407E-A947-70E740481C1C}">
+                          <a14:useLocalDpi xmlns:a14="http://schemas.microsoft.com/office/drawing/2010/main" val="0"/>
+                        </a:ext>
+                      </a:extLst>
+                    </a:blip>
+                    <a:srcRect/>
+                    <a:stretch>
+                      <a:fillRect/>
+                    </a:stretch>
+                  </pic:blipFill>
+                  <pic:spPr bwMode="auto">
+                    <a:xfrm>
+                      <a:off x="0" y="0"/>
+                      <a:ext cx="3138805" cy="2436036"/>
+                    </a:xfrm>
+                    <a:prstGeom prst="rect">
+                      <a:avLst/>
+                    </a:prstGeom>
+                    <a:noFill/>
+                    <a:ln>
+                      <a:noFill/>
+                    </a:ln>
+                  </pic:spPr>
+                </pic:pic>
+              </a:graphicData>
+            </a:graphic>
+            <wp14:sizeRelH relativeFrom="margin">
+              <wp14:pctWidth>0</wp14:pctWidth>
+            </wp14:sizeRelH>
+            <wp14:sizeRelV relativeFrom="margin">
+              <wp14:pctHeight>0</wp14:pctHeight>
+            </wp14:sizeRelV>
+          </wp:anchor>
+        </w:drawing>
+      </w:r>
+      <w:r>
+        <w:rPr>
+          <w:noProof/>
+        </w:rPr>
+        <w:drawing>
+          <wp:anchor distT="0" distB="0" distL="114300" distR="114300" simplePos="0" relativeHeight="251702272" behindDoc="0" locked="0" layoutInCell="1" allowOverlap="1" wp14:anchorId="46066303" wp14:editId="5B6C4667">
+            <wp:simplePos x="0" y="0"/>
+            <wp:positionH relativeFrom="column">
+              <wp:posOffset>-620688</wp:posOffset>
+            </wp:positionH>
+            <wp:positionV relativeFrom="paragraph">
+              <wp:posOffset>4934829</wp:posOffset>
+            </wp:positionV>
+            <wp:extent cx="3126560" cy="2426677"/>
+            <wp:effectExtent l="0" t="0" r="0" b="0"/>
+            <wp:wrapNone/>
+            <wp:docPr id="51" name="Picture 51"/>
+            <wp:cNvGraphicFramePr>
+              <a:graphicFrameLocks xmlns:a="http://schemas.openxmlformats.org/drawingml/2006/main" noChangeAspect="1"/>
+            </wp:cNvGraphicFramePr>
+            <a:graphic xmlns:a="http://schemas.openxmlformats.org/drawingml/2006/main">
+              <a:graphicData uri="http://schemas.openxmlformats.org/drawingml/2006/picture">
+                <pic:pic xmlns:pic="http://schemas.openxmlformats.org/drawingml/2006/picture">
+                  <pic:nvPicPr>
+                    <pic:cNvPr id="0" name="Picture 23"/>
+                    <pic:cNvPicPr>
+                      <a:picLocks noChangeAspect="1" noChangeArrowheads="1"/>
+                    </pic:cNvPicPr>
+                  </pic:nvPicPr>
+                  <pic:blipFill>
+                    <a:blip r:embed="rId24">
+                      <a:extLst>
+                        <a:ext uri="{28A0092B-C50C-407E-A947-70E740481C1C}">
+                          <a14:useLocalDpi xmlns:a14="http://schemas.microsoft.com/office/drawing/2010/main" val="0"/>
+                        </a:ext>
+                      </a:extLst>
+                    </a:blip>
+                    <a:srcRect/>
+                    <a:stretch>
+                      <a:fillRect/>
+                    </a:stretch>
+                  </pic:blipFill>
+                  <pic:spPr bwMode="auto">
+                    <a:xfrm>
+                      <a:off x="0" y="0"/>
+                      <a:ext cx="3126560" cy="2426677"/>
+                    </a:xfrm>
+                    <a:prstGeom prst="rect">
+                      <a:avLst/>
+                    </a:prstGeom>
+                    <a:noFill/>
+                    <a:ln>
+                      <a:noFill/>
+                    </a:ln>
+                  </pic:spPr>
+                </pic:pic>
+              </a:graphicData>
+            </a:graphic>
+            <wp14:sizeRelH relativeFrom="margin">
+              <wp14:pctWidth>0</wp14:pctWidth>
+            </wp14:sizeRelH>
+            <wp14:sizeRelV relativeFrom="margin">
+              <wp14:pctHeight>0</wp14:pctHeight>
+            </wp14:sizeRelV>
+          </wp:anchor>
+        </w:drawing>
+      </w:r>
+      <w:r>
+        <w:rPr>
+          <w:noProof/>
+        </w:rPr>
+        <w:drawing>
+          <wp:anchor distT="0" distB="0" distL="114300" distR="114300" simplePos="0" relativeHeight="251701248" behindDoc="0" locked="0" layoutInCell="1" allowOverlap="1" wp14:anchorId="47C25158" wp14:editId="3971BE0D">
+            <wp:simplePos x="0" y="0"/>
+            <wp:positionH relativeFrom="column">
+              <wp:posOffset>2860089</wp:posOffset>
+            </wp:positionH>
+            <wp:positionV relativeFrom="paragraph">
+              <wp:posOffset>2232953</wp:posOffset>
+            </wp:positionV>
+            <wp:extent cx="3134816" cy="2309446"/>
+            <wp:effectExtent l="0" t="0" r="8890" b="0"/>
+            <wp:wrapNone/>
+            <wp:docPr id="50" name="Picture 50"/>
+            <wp:cNvGraphicFramePr>
+              <a:graphicFrameLocks xmlns:a="http://schemas.openxmlformats.org/drawingml/2006/main" noChangeAspect="1"/>
+            </wp:cNvGraphicFramePr>
+            <a:graphic xmlns:a="http://schemas.openxmlformats.org/drawingml/2006/main">
+              <a:graphicData uri="http://schemas.openxmlformats.org/drawingml/2006/picture">
+                <pic:pic xmlns:pic="http://schemas.openxmlformats.org/drawingml/2006/picture">
+                  <pic:nvPicPr>
+                    <pic:cNvPr id="0" name="Picture 22"/>
+                    <pic:cNvPicPr>
+                      <a:picLocks noChangeAspect="1" noChangeArrowheads="1"/>
+                    </pic:cNvPicPr>
+                  </pic:nvPicPr>
+                  <pic:blipFill>
+                    <a:blip r:embed="rId25">
+                      <a:extLst>
+                        <a:ext uri="{28A0092B-C50C-407E-A947-70E740481C1C}">
+                          <a14:useLocalDpi xmlns:a14="http://schemas.microsoft.com/office/drawing/2010/main" val="0"/>
+                        </a:ext>
+                      </a:extLst>
+                    </a:blip>
+                    <a:srcRect/>
+                    <a:stretch>
+                      <a:fillRect/>
+                    </a:stretch>
+                  </pic:blipFill>
+                  <pic:spPr bwMode="auto">
+                    <a:xfrm>
+                      <a:off x="0" y="0"/>
+                      <a:ext cx="3134816" cy="2309446"/>
+                    </a:xfrm>
+                    <a:prstGeom prst="rect">
+                      <a:avLst/>
+                    </a:prstGeom>
+                    <a:noFill/>
+                    <a:ln>
+                      <a:noFill/>
+                    </a:ln>
+                  </pic:spPr>
+                </pic:pic>
+              </a:graphicData>
+            </a:graphic>
+            <wp14:sizeRelH relativeFrom="margin">
+              <wp14:pctWidth>0</wp14:pctWidth>
+            </wp14:sizeRelH>
+            <wp14:sizeRelV relativeFrom="margin">
+              <wp14:pctHeight>0</wp14:pctHeight>
+            </wp14:sizeRelV>
+          </wp:anchor>
+        </w:drawing>
+      </w:r>
+      <w:r>
+        <w:rPr>
+          <w:noProof/>
+        </w:rPr>
+        <w:drawing>
+          <wp:anchor distT="0" distB="0" distL="114300" distR="114300" simplePos="0" relativeHeight="251700224" behindDoc="0" locked="0" layoutInCell="1" allowOverlap="1" wp14:anchorId="1B1718AF" wp14:editId="31663AFA">
+            <wp:simplePos x="0" y="0"/>
+            <wp:positionH relativeFrom="column">
+              <wp:posOffset>-633535</wp:posOffset>
+            </wp:positionH>
+            <wp:positionV relativeFrom="paragraph">
+              <wp:posOffset>2221132</wp:posOffset>
+            </wp:positionV>
+            <wp:extent cx="3138904" cy="2555875"/>
+            <wp:effectExtent l="0" t="0" r="4445" b="0"/>
+            <wp:wrapNone/>
+            <wp:docPr id="49" name="Picture 49"/>
+            <wp:cNvGraphicFramePr>
+              <a:graphicFrameLocks xmlns:a="http://schemas.openxmlformats.org/drawingml/2006/main" noChangeAspect="1"/>
+            </wp:cNvGraphicFramePr>
+            <a:graphic xmlns:a="http://schemas.openxmlformats.org/drawingml/2006/main">
+              <a:graphicData uri="http://schemas.openxmlformats.org/drawingml/2006/picture">
+                <pic:pic xmlns:pic="http://schemas.openxmlformats.org/drawingml/2006/picture">
+                  <pic:nvPicPr>
+                    <pic:cNvPr id="0" name="Picture 21"/>
+                    <pic:cNvPicPr>
+                      <a:picLocks noChangeAspect="1" noChangeArrowheads="1"/>
+                    </pic:cNvPicPr>
+                  </pic:nvPicPr>
+                  <pic:blipFill>
+                    <a:blip r:embed="rId26">
+                      <a:extLst>
+                        <a:ext uri="{28A0092B-C50C-407E-A947-70E740481C1C}">
+                          <a14:useLocalDpi xmlns:a14="http://schemas.microsoft.com/office/drawing/2010/main" val="0"/>
+                        </a:ext>
+                      </a:extLst>
+                    </a:blip>
+                    <a:srcRect/>
+                    <a:stretch>
+                      <a:fillRect/>
+                    </a:stretch>
+                  </pic:blipFill>
+                  <pic:spPr bwMode="auto">
+                    <a:xfrm>
+                      <a:off x="0" y="0"/>
+                      <a:ext cx="3138904" cy="2555875"/>
+                    </a:xfrm>
+                    <a:prstGeom prst="rect">
+                      <a:avLst/>
+                    </a:prstGeom>
+                    <a:noFill/>
+                    <a:ln>
+                      <a:noFill/>
+                    </a:ln>
+                  </pic:spPr>
+                </pic:pic>
+              </a:graphicData>
+            </a:graphic>
+            <wp14:sizeRelH relativeFrom="margin">
+              <wp14:pctWidth>0</wp14:pctWidth>
+            </wp14:sizeRelH>
+            <wp14:sizeRelV relativeFrom="margin">
+              <wp14:pctHeight>0</wp14:pctHeight>
+            </wp14:sizeRelV>
+          </wp:anchor>
+        </w:drawing>
+      </w:r>
+      <w:r>
+        <w:rPr>
+          <w:noProof/>
+        </w:rPr>
+        <w:drawing>
+          <wp:anchor distT="0" distB="0" distL="114300" distR="114300" simplePos="0" relativeHeight="251699200" behindDoc="0" locked="0" layoutInCell="1" allowOverlap="1" wp14:anchorId="538A6847" wp14:editId="01A41E99">
+            <wp:simplePos x="0" y="0"/>
+            <wp:positionH relativeFrom="column">
+              <wp:posOffset>2859942</wp:posOffset>
+            </wp:positionH>
+            <wp:positionV relativeFrom="paragraph">
+              <wp:posOffset>-592113</wp:posOffset>
+            </wp:positionV>
+            <wp:extent cx="3138603" cy="2555630"/>
+            <wp:effectExtent l="0" t="0" r="5080" b="0"/>
+            <wp:wrapNone/>
+            <wp:docPr id="48" name="Picture 48"/>
+            <wp:cNvGraphicFramePr>
+              <a:graphicFrameLocks xmlns:a="http://schemas.openxmlformats.org/drawingml/2006/main" noChangeAspect="1"/>
+            </wp:cNvGraphicFramePr>
+            <a:graphic xmlns:a="http://schemas.openxmlformats.org/drawingml/2006/main">
+              <a:graphicData uri="http://schemas.openxmlformats.org/drawingml/2006/picture">
+                <pic:pic xmlns:pic="http://schemas.openxmlformats.org/drawingml/2006/picture">
+                  <pic:nvPicPr>
+                    <pic:cNvPr id="0" name="Picture 20"/>
+                    <pic:cNvPicPr>
+                      <a:picLocks noChangeAspect="1" noChangeArrowheads="1"/>
+                    </pic:cNvPicPr>
+                  </pic:nvPicPr>
+                  <pic:blipFill>
+                    <a:blip r:embed="rId27">
+                      <a:extLst>
+                        <a:ext uri="{28A0092B-C50C-407E-A947-70E740481C1C}">
+                          <a14:useLocalDpi xmlns:a14="http://schemas.microsoft.com/office/drawing/2010/main" val="0"/>
+                        </a:ext>
+                      </a:extLst>
+                    </a:blip>
+                    <a:srcRect/>
+                    <a:stretch>
+                      <a:fillRect/>
+                    </a:stretch>
+                  </pic:blipFill>
+                  <pic:spPr bwMode="auto">
+                    <a:xfrm>
+                      <a:off x="0" y="0"/>
+                      <a:ext cx="3138603" cy="2555630"/>
+                    </a:xfrm>
+                    <a:prstGeom prst="rect">
+                      <a:avLst/>
+                    </a:prstGeom>
+                    <a:noFill/>
+                    <a:ln>
+                      <a:noFill/>
+                    </a:ln>
+                  </pic:spPr>
+                </pic:pic>
+              </a:graphicData>
+            </a:graphic>
+            <wp14:sizeRelH relativeFrom="margin">
+              <wp14:pctWidth>0</wp14:pctWidth>
+            </wp14:sizeRelH>
+            <wp14:sizeRelV relativeFrom="margin">
+              <wp14:pctHeight>0</wp14:pctHeight>
+            </wp14:sizeRelV>
+          </wp:anchor>
+        </w:drawing>
+      </w:r>
+      <w:r>
+        <w:rPr>
+          <w:noProof/>
+        </w:rPr>
+        <w:drawing>
+          <wp:anchor distT="0" distB="0" distL="114300" distR="114300" simplePos="0" relativeHeight="251698176" behindDoc="0" locked="0" layoutInCell="1" allowOverlap="1" wp14:anchorId="2988F9B1" wp14:editId="226F6FF2">
+            <wp:simplePos x="0" y="0"/>
+            <wp:positionH relativeFrom="column">
+              <wp:posOffset>-621763</wp:posOffset>
+            </wp:positionH>
+            <wp:positionV relativeFrom="paragraph">
+              <wp:posOffset>-568960</wp:posOffset>
+            </wp:positionV>
+            <wp:extent cx="3139586" cy="2556431"/>
+            <wp:effectExtent l="0" t="0" r="3810" b="0"/>
+            <wp:wrapNone/>
+            <wp:docPr id="47" name="Picture 47"/>
+            <wp:cNvGraphicFramePr>
+              <a:graphicFrameLocks xmlns:a="http://schemas.openxmlformats.org/drawingml/2006/main" noChangeAspect="1"/>
+            </wp:cNvGraphicFramePr>
+            <a:graphic xmlns:a="http://schemas.openxmlformats.org/drawingml/2006/main">
+              <a:graphicData uri="http://schemas.openxmlformats.org/drawingml/2006/picture">
+                <pic:pic xmlns:pic="http://schemas.openxmlformats.org/drawingml/2006/picture">
+                  <pic:nvPicPr>
+                    <pic:cNvPr id="0" name="Picture 19"/>
+                    <pic:cNvPicPr>
+                      <a:picLocks noChangeAspect="1" noChangeArrowheads="1"/>
+                    </pic:cNvPicPr>
+                  </pic:nvPicPr>
+                  <pic:blipFill>
+                    <a:blip r:embed="rId28">
+                      <a:extLst>
+                        <a:ext uri="{28A0092B-C50C-407E-A947-70E740481C1C}">
+                          <a14:useLocalDpi xmlns:a14="http://schemas.microsoft.com/office/drawing/2010/main" val="0"/>
+                        </a:ext>
+                      </a:extLst>
+                    </a:blip>
+                    <a:srcRect/>
+                    <a:stretch>
+                      <a:fillRect/>
+                    </a:stretch>
+                  </pic:blipFill>
+                  <pic:spPr bwMode="auto">
+                    <a:xfrm>
+                      <a:off x="0" y="0"/>
+                      <a:ext cx="3139586" cy="2556431"/>
+                    </a:xfrm>
+                    <a:prstGeom prst="rect">
+                      <a:avLst/>
+                    </a:prstGeom>
+                    <a:noFill/>
+                    <a:ln>
+                      <a:noFill/>
+                    </a:ln>
+                  </pic:spPr>
+                </pic:pic>
+              </a:graphicData>
+            </a:graphic>
+            <wp14:sizeRelH relativeFrom="margin">
+              <wp14:pctWidth>0</wp14:pctWidth>
+            </wp14:sizeRelH>
+            <wp14:sizeRelV relativeFrom="margin">
+              <wp14:pctHeight>0</wp14:pctHeight>
+            </wp14:sizeRelV>
+          </wp:anchor>
+        </w:drawing>
+      </w:r>
+      <w:r>
+        <w:br w:type="page"/>
+      </w:r>
+    </w:p>
+    <w:p>
+      <w:pPr>
+        <w:rPr>
+          <w:rFonts w:asciiTheme="majorHAnsi" w:eastAsiaTheme="majorEastAsia" w:hAnsiTheme="majorHAnsi" w:cstheme="majorBidi"/>
+          <w:color w:val="2F5496" w:themeColor="accent1" w:themeShade="BF"/>
+          <w:sz w:val="32"/>
+          <w:szCs w:val="32"/>
+        </w:rPr>
+      </w:pPr>
+      <w:r>
+        <w:rPr>
+          <w:noProof/>
+        </w:rPr>
+        <w:lastRenderedPageBreak/>
+        <w:drawing>
+          <wp:anchor distT="0" distB="0" distL="114300" distR="114300" simplePos="0" relativeHeight="251708416" behindDoc="0" locked="0" layoutInCell="1" allowOverlap="1" wp14:anchorId="6CBA50A4" wp14:editId="1D475D91">
+            <wp:simplePos x="0" y="0"/>
+            <wp:positionH relativeFrom="column">
+              <wp:posOffset>-352291</wp:posOffset>
+            </wp:positionH>
+            <wp:positionV relativeFrom="paragraph">
+              <wp:posOffset>5122496</wp:posOffset>
+            </wp:positionV>
+            <wp:extent cx="3202082" cy="2485293"/>
+            <wp:effectExtent l="0" t="0" r="0" b="0"/>
+            <wp:wrapNone/>
+            <wp:docPr id="57" name="Picture 57"/>
+            <wp:cNvGraphicFramePr>
+              <a:graphicFrameLocks xmlns:a="http://schemas.openxmlformats.org/drawingml/2006/main" noChangeAspect="1"/>
+            </wp:cNvGraphicFramePr>
+            <a:graphic xmlns:a="http://schemas.openxmlformats.org/drawingml/2006/main">
+              <a:graphicData uri="http://schemas.openxmlformats.org/drawingml/2006/picture">
+                <pic:pic xmlns:pic="http://schemas.openxmlformats.org/drawingml/2006/picture">
+                  <pic:nvPicPr>
+                    <pic:cNvPr id="0" name="Picture 29"/>
+                    <pic:cNvPicPr>
+                      <a:picLocks noChangeAspect="1" noChangeArrowheads="1"/>
+                    </pic:cNvPicPr>
+                  </pic:nvPicPr>
+                  <pic:blipFill>
+                    <a:blip r:embed="rId29">
+                      <a:extLst>
+                        <a:ext uri="{28A0092B-C50C-407E-A947-70E740481C1C}">
+                          <a14:useLocalDpi xmlns:a14="http://schemas.microsoft.com/office/drawing/2010/main" val="0"/>
+                        </a:ext>
+                      </a:extLst>
+                    </a:blip>
+                    <a:srcRect/>
+                    <a:stretch>
+                      <a:fillRect/>
+                    </a:stretch>
+                  </pic:blipFill>
+                  <pic:spPr bwMode="auto">
+                    <a:xfrm>
+                      <a:off x="0" y="0"/>
+                      <a:ext cx="3202082" cy="2485293"/>
+                    </a:xfrm>
+                    <a:prstGeom prst="rect">
+                      <a:avLst/>
+                    </a:prstGeom>
+                    <a:noFill/>
+                    <a:ln>
+                      <a:noFill/>
+                    </a:ln>
+                  </pic:spPr>
+                </pic:pic>
+              </a:graphicData>
+            </a:graphic>
+            <wp14:sizeRelH relativeFrom="margin">
+              <wp14:pctWidth>0</wp14:pctWidth>
+            </wp14:sizeRelH>
+            <wp14:sizeRelV relativeFrom="margin">
+              <wp14:pctHeight>0</wp14:pctHeight>
+            </wp14:sizeRelV>
+          </wp:anchor>
+        </w:drawing>
+      </w:r>
+      <w:r>
+        <w:rPr>
+          <w:noProof/>
+        </w:rPr>
+        <w:drawing>
+          <wp:anchor distT="0" distB="0" distL="114300" distR="114300" simplePos="0" relativeHeight="251707392" behindDoc="0" locked="0" layoutInCell="1" allowOverlap="1" wp14:anchorId="55EA18F2" wp14:editId="4B1710EA">
+            <wp:simplePos x="0" y="0"/>
+            <wp:positionH relativeFrom="column">
+              <wp:posOffset>3241382</wp:posOffset>
+            </wp:positionH>
+            <wp:positionV relativeFrom="paragraph">
+              <wp:posOffset>2367622</wp:posOffset>
+            </wp:positionV>
+            <wp:extent cx="2948354" cy="2400718"/>
+            <wp:effectExtent l="0" t="0" r="4445" b="0"/>
+            <wp:wrapNone/>
+            <wp:docPr id="56" name="Picture 56"/>
+            <wp:cNvGraphicFramePr>
+              <a:graphicFrameLocks xmlns:a="http://schemas.openxmlformats.org/drawingml/2006/main" noChangeAspect="1"/>
+            </wp:cNvGraphicFramePr>
+            <a:graphic xmlns:a="http://schemas.openxmlformats.org/drawingml/2006/main">
+              <a:graphicData uri="http://schemas.openxmlformats.org/drawingml/2006/picture">
+                <pic:pic xmlns:pic="http://schemas.openxmlformats.org/drawingml/2006/picture">
+                  <pic:nvPicPr>
+                    <pic:cNvPr id="0" name="Picture 28"/>
+                    <pic:cNvPicPr>
+                      <a:picLocks noChangeAspect="1" noChangeArrowheads="1"/>
+                    </pic:cNvPicPr>
+                  </pic:nvPicPr>
+                  <pic:blipFill>
+                    <a:blip r:embed="rId30">
+                      <a:extLst>
+                        <a:ext uri="{28A0092B-C50C-407E-A947-70E740481C1C}">
+                          <a14:useLocalDpi xmlns:a14="http://schemas.microsoft.com/office/drawing/2010/main" val="0"/>
+                        </a:ext>
+                      </a:extLst>
+                    </a:blip>
+                    <a:srcRect/>
+                    <a:stretch>
+                      <a:fillRect/>
+                    </a:stretch>
+                  </pic:blipFill>
+                  <pic:spPr bwMode="auto">
+                    <a:xfrm>
+                      <a:off x="0" y="0"/>
+                      <a:ext cx="2948354" cy="2400718"/>
+                    </a:xfrm>
+                    <a:prstGeom prst="rect">
+                      <a:avLst/>
+                    </a:prstGeom>
+                    <a:noFill/>
+                    <a:ln>
+                      <a:noFill/>
+                    </a:ln>
+                  </pic:spPr>
+                </pic:pic>
+              </a:graphicData>
+            </a:graphic>
+          </wp:anchor>
+        </w:drawing>
+      </w:r>
+      <w:r>
+        <w:rPr>
+          <w:noProof/>
+        </w:rPr>
+        <w:drawing>
+          <wp:anchor distT="0" distB="0" distL="114300" distR="114300" simplePos="0" relativeHeight="251706368" behindDoc="0" locked="0" layoutInCell="1" allowOverlap="1" wp14:anchorId="552C2EAC" wp14:editId="68D130E5">
+            <wp:simplePos x="0" y="0"/>
+            <wp:positionH relativeFrom="column">
+              <wp:posOffset>-323337</wp:posOffset>
+            </wp:positionH>
+            <wp:positionV relativeFrom="paragraph">
+              <wp:posOffset>2366889</wp:posOffset>
+            </wp:positionV>
+            <wp:extent cx="3171872" cy="2461846"/>
+            <wp:effectExtent l="0" t="0" r="0" b="0"/>
+            <wp:wrapNone/>
+            <wp:docPr id="55" name="Picture 55"/>
+            <wp:cNvGraphicFramePr>
+              <a:graphicFrameLocks xmlns:a="http://schemas.openxmlformats.org/drawingml/2006/main" noChangeAspect="1"/>
+            </wp:cNvGraphicFramePr>
+            <a:graphic xmlns:a="http://schemas.openxmlformats.org/drawingml/2006/main">
+              <a:graphicData uri="http://schemas.openxmlformats.org/drawingml/2006/picture">
+                <pic:pic xmlns:pic="http://schemas.openxmlformats.org/drawingml/2006/picture">
+                  <pic:nvPicPr>
+                    <pic:cNvPr id="0" name="Picture 27"/>
+                    <pic:cNvPicPr>
+                      <a:picLocks noChangeAspect="1" noChangeArrowheads="1"/>
+                    </pic:cNvPicPr>
+                  </pic:nvPicPr>
+                  <pic:blipFill>
+                    <a:blip r:embed="rId31">
+                      <a:extLst>
+                        <a:ext uri="{28A0092B-C50C-407E-A947-70E740481C1C}">
+                          <a14:useLocalDpi xmlns:a14="http://schemas.microsoft.com/office/drawing/2010/main" val="0"/>
+                        </a:ext>
+                      </a:extLst>
+                    </a:blip>
+                    <a:srcRect/>
+                    <a:stretch>
+                      <a:fillRect/>
+                    </a:stretch>
+                  </pic:blipFill>
+                  <pic:spPr bwMode="auto">
+                    <a:xfrm>
+                      <a:off x="0" y="0"/>
+                      <a:ext cx="3171872" cy="2461846"/>
+                    </a:xfrm>
+                    <a:prstGeom prst="rect">
+                      <a:avLst/>
+                    </a:prstGeom>
+                    <a:noFill/>
+                    <a:ln>
+                      <a:noFill/>
+                    </a:ln>
+                  </pic:spPr>
+                </pic:pic>
+              </a:graphicData>
+            </a:graphic>
+            <wp14:sizeRelH relativeFrom="margin">
+              <wp14:pctWidth>0</wp14:pctWidth>
+            </wp14:sizeRelH>
+            <wp14:sizeRelV relativeFrom="margin">
+              <wp14:pctHeight>0</wp14:pctHeight>
+            </wp14:sizeRelV>
+          </wp:anchor>
+        </w:drawing>
+      </w:r>
+      <w:r>
+        <w:rPr>
+          <w:noProof/>
+        </w:rPr>
+        <w:drawing>
+          <wp:anchor distT="0" distB="0" distL="114300" distR="114300" simplePos="0" relativeHeight="251705344" behindDoc="0" locked="0" layoutInCell="1" allowOverlap="1" wp14:anchorId="03D3CB3E" wp14:editId="4E0EC718">
+            <wp:simplePos x="0" y="0"/>
+            <wp:positionH relativeFrom="column">
+              <wp:posOffset>-317060</wp:posOffset>
+            </wp:positionH>
+            <wp:positionV relativeFrom="paragraph">
+              <wp:posOffset>-446112</wp:posOffset>
+            </wp:positionV>
+            <wp:extent cx="3164321" cy="2455985"/>
+            <wp:effectExtent l="0" t="0" r="0" b="1905"/>
+            <wp:wrapNone/>
+            <wp:docPr id="54" name="Picture 54"/>
+            <wp:cNvGraphicFramePr>
+              <a:graphicFrameLocks xmlns:a="http://schemas.openxmlformats.org/drawingml/2006/main" noChangeAspect="1"/>
+            </wp:cNvGraphicFramePr>
+            <a:graphic xmlns:a="http://schemas.openxmlformats.org/drawingml/2006/main">
+              <a:graphicData uri="http://schemas.openxmlformats.org/drawingml/2006/picture">
+                <pic:pic xmlns:pic="http://schemas.openxmlformats.org/drawingml/2006/picture">
+                  <pic:nvPicPr>
+                    <pic:cNvPr id="0" name="Picture 26"/>
+                    <pic:cNvPicPr>
+                      <a:picLocks noChangeAspect="1" noChangeArrowheads="1"/>
+                    </pic:cNvPicPr>
+                  </pic:nvPicPr>
+                  <pic:blipFill>
+                    <a:blip r:embed="rId32">
+                      <a:extLst>
+                        <a:ext uri="{28A0092B-C50C-407E-A947-70E740481C1C}">
+                          <a14:useLocalDpi xmlns:a14="http://schemas.microsoft.com/office/drawing/2010/main" val="0"/>
+                        </a:ext>
+                      </a:extLst>
+                    </a:blip>
+                    <a:srcRect/>
+                    <a:stretch>
+                      <a:fillRect/>
+                    </a:stretch>
+                  </pic:blipFill>
+                  <pic:spPr bwMode="auto">
+                    <a:xfrm>
+                      <a:off x="0" y="0"/>
+                      <a:ext cx="3164321" cy="2455985"/>
+                    </a:xfrm>
+                    <a:prstGeom prst="rect">
+                      <a:avLst/>
+                    </a:prstGeom>
+                    <a:noFill/>
+                    <a:ln>
+                      <a:noFill/>
+                    </a:ln>
+                  </pic:spPr>
+                </pic:pic>
+              </a:graphicData>
+            </a:graphic>
+            <wp14:sizeRelH relativeFrom="margin">
+              <wp14:pctWidth>0</wp14:pctWidth>
+            </wp14:sizeRelH>
+            <wp14:sizeRelV relativeFrom="margin">
+              <wp14:pctHeight>0</wp14:pctHeight>
+            </wp14:sizeRelV>
+          </wp:anchor>
+        </w:drawing>
+      </w:r>
+      <w:r>
+        <w:rPr>
+          <w:noProof/>
+        </w:rPr>
+        <w:drawing>
+          <wp:anchor distT="0" distB="0" distL="114300" distR="114300" simplePos="0" relativeHeight="251704320" behindDoc="0" locked="0" layoutInCell="1" allowOverlap="1" wp14:anchorId="1BFBCD74" wp14:editId="097D07BA">
+            <wp:simplePos x="0" y="0"/>
+            <wp:positionH relativeFrom="column">
+              <wp:posOffset>3252861</wp:posOffset>
+            </wp:positionH>
+            <wp:positionV relativeFrom="paragraph">
+              <wp:posOffset>-457395</wp:posOffset>
+            </wp:positionV>
+            <wp:extent cx="3131406" cy="2549770"/>
+            <wp:effectExtent l="0" t="0" r="0" b="3175"/>
+            <wp:wrapNone/>
+            <wp:docPr id="53" name="Picture 53"/>
+            <wp:cNvGraphicFramePr>
+              <a:graphicFrameLocks xmlns:a="http://schemas.openxmlformats.org/drawingml/2006/main" noChangeAspect="1"/>
+            </wp:cNvGraphicFramePr>
+            <a:graphic xmlns:a="http://schemas.openxmlformats.org/drawingml/2006/main">
+              <a:graphicData uri="http://schemas.openxmlformats.org/drawingml/2006/picture">
+                <pic:pic xmlns:pic="http://schemas.openxmlformats.org/drawingml/2006/picture">
+                  <pic:nvPicPr>
+                    <pic:cNvPr id="0" name="Picture 25"/>
+                    <pic:cNvPicPr>
+                      <a:picLocks noChangeAspect="1" noChangeArrowheads="1"/>
+                    </pic:cNvPicPr>
+                  </pic:nvPicPr>
+                  <pic:blipFill>
+                    <a:blip r:embed="rId33">
+                      <a:extLst>
+                        <a:ext uri="{28A0092B-C50C-407E-A947-70E740481C1C}">
+                          <a14:useLocalDpi xmlns:a14="http://schemas.microsoft.com/office/drawing/2010/main" val="0"/>
+                        </a:ext>
+                      </a:extLst>
+                    </a:blip>
+                    <a:srcRect/>
+                    <a:stretch>
+                      <a:fillRect/>
+                    </a:stretch>
+                  </pic:blipFill>
+                  <pic:spPr bwMode="auto">
+                    <a:xfrm>
+                      <a:off x="0" y="0"/>
+                      <a:ext cx="3131406" cy="2549770"/>
+                    </a:xfrm>
+                    <a:prstGeom prst="rect">
+                      <a:avLst/>
+                    </a:prstGeom>
+                    <a:noFill/>
+                    <a:ln>
+                      <a:noFill/>
+                    </a:ln>
+                  </pic:spPr>
+                </pic:pic>
+              </a:graphicData>
+            </a:graphic>
+            <wp14:sizeRelH relativeFrom="margin">
+              <wp14:pctWidth>0</wp14:pctWidth>
+            </wp14:sizeRelH>
+            <wp14:sizeRelV relativeFrom="margin">
+              <wp14:pctHeight>0</wp14:pctHeight>
+            </wp14:sizeRelV>
+          </wp:anchor>
+        </w:drawing>
+      </w:r>
+      <w:r>
+        <w:br w:type="page"/>
+      </w:r>
+    </w:p>
+    <w:p>
+      <w:pPr>
+        <w:pStyle w:val="Heading1"/>
+      </w:pPr>
+      <w:r>
+        <w:lastRenderedPageBreak/>
+        <w:t>Frumgerðar</w:t>
+      </w:r>
+      <w:r>
+        <w:t>skissur</w:t>
+      </w:r>
+    </w:p>
+    <w:p>
+      <w:r>
+        <w:t>Hér eru frum</w:t>
+      </w:r>
+      <w:r>
+        <w:t>gerð (e. Prototype)</w:t>
+      </w:r>
+      <w:r>
+        <w:t xml:space="preserve"> að viðmóti kerfisins. Viðmótið er í textaham (TUI) þar sem notandi velur úr valmyndum með því að slá inn viðeigandi lykil á lyklaborði </w:t>
+      </w:r>
+      <w:r>
+        <w:t xml:space="preserve">og </w:t>
+      </w:r>
+      <w:r>
+        <w:t>staðfest</w:t>
+      </w:r>
+      <w:r>
+        <w:t>ir</w:t>
+      </w:r>
+      <w:r>
+        <w:t xml:space="preserve"> með </w:t>
+      </w:r>
+      <w:r>
+        <w:t>„</w:t>
+      </w:r>
+      <w:r>
+        <w:t>enter</w:t>
+      </w:r>
+      <w:r>
+        <w:t>“</w:t>
+      </w:r>
+      <w:r>
+        <w:t xml:space="preserve">. Þrátt fyrir að viðmótið sé í textaham þá er </w:t>
+      </w:r>
+      <w:r>
+        <w:t xml:space="preserve">viðmótið </w:t>
+      </w:r>
+      <w:r>
+        <w:t xml:space="preserve">hugsað eins og gluggi sem birtir nauðsynlegar upplýsingar og valmyndir fyrir notandann. Þetta er gert til að </w:t>
+      </w:r>
+      <w:r>
+        <w:rPr>
+          <w:i/>
+          <w:iCs/>
+        </w:rPr>
+        <w:t>sýnileikinn</w:t>
+      </w:r>
+      <w:r>
+        <w:t xml:space="preserve"> (e. Visibilty) sé til stað</w:t>
+      </w:r>
+      <w:r>
+        <w:t>ar</w:t>
+      </w:r>
+      <w:r>
+        <w:t xml:space="preserve"> og </w:t>
+      </w:r>
+      <w:r>
+        <w:t xml:space="preserve">lögð var áhersla á að </w:t>
+      </w:r>
+      <w:r>
+        <w:rPr>
+          <w:i/>
+          <w:iCs/>
+        </w:rPr>
+        <w:t>samræmi</w:t>
+      </w:r>
+      <w:r>
+        <w:t xml:space="preserve"> (e. Consistency) sé gætt í valmyndum.</w:t>
+      </w:r>
+      <w:bookmarkStart w:id="0" w:name="_GoBack"/>
+      <w:bookmarkEnd w:id="0"/>
+    </w:p>
+    <w:p/>
+    <w:p>
+      <w:r>
+        <w:rPr>
+          <w:noProof/>
+        </w:rPr>
+        <w:drawing>
+          <wp:anchor distT="0" distB="0" distL="114300" distR="114300" simplePos="0" relativeHeight="251710464" behindDoc="0" locked="0" layoutInCell="1" allowOverlap="1" wp14:anchorId="61863084" wp14:editId="22830695">
+            <wp:simplePos x="0" y="0"/>
+            <wp:positionH relativeFrom="margin">
+              <wp:posOffset>2941323</wp:posOffset>
+            </wp:positionH>
+            <wp:positionV relativeFrom="paragraph">
+              <wp:posOffset>4863576</wp:posOffset>
+            </wp:positionV>
+            <wp:extent cx="2954020" cy="2035812"/>
+            <wp:effectExtent l="0" t="0" r="0" b="2540"/>
+            <wp:wrapNone/>
+            <wp:docPr id="63" name="Picture 63"/>
+            <wp:cNvGraphicFramePr>
+              <a:graphicFrameLocks xmlns:a="http://schemas.openxmlformats.org/drawingml/2006/main" noChangeAspect="1"/>
+            </wp:cNvGraphicFramePr>
+            <a:graphic xmlns:a="http://schemas.openxmlformats.org/drawingml/2006/main">
+              <a:graphicData uri="http://schemas.openxmlformats.org/drawingml/2006/picture">
+                <pic:pic xmlns:pic="http://schemas.openxmlformats.org/drawingml/2006/picture">
+                  <pic:nvPicPr>
+                    <pic:cNvPr id="0" name="Picture 35"/>
+                    <pic:cNvPicPr>
+                      <a:picLocks noChangeAspect="1" noChangeArrowheads="1"/>
+                    </pic:cNvPicPr>
+                  </pic:nvPicPr>
+                  <pic:blipFill>
+                    <a:blip r:embed="rId34">
+                      <a:extLst>
+                        <a:ext uri="{28A0092B-C50C-407E-A947-70E740481C1C}">
+                          <a14:useLocalDpi xmlns:a14="http://schemas.microsoft.com/office/drawing/2010/main" val="0"/>
+                        </a:ext>
+                      </a:extLst>
+                    </a:blip>
+                    <a:srcRect/>
+                    <a:stretch>
+                      <a:fillRect/>
+                    </a:stretch>
+                  </pic:blipFill>
+                  <pic:spPr bwMode="auto">
+                    <a:xfrm>
+                      <a:off x="0" y="0"/>
+                      <a:ext cx="2954020" cy="2035812"/>
+                    </a:xfrm>
+                    <a:prstGeom prst="rect">
+                      <a:avLst/>
+                    </a:prstGeom>
+                    <a:noFill/>
+                    <a:ln>
+                      <a:noFill/>
+                    </a:ln>
+                  </pic:spPr>
+                </pic:pic>
+              </a:graphicData>
+            </a:graphic>
+            <wp14:sizeRelH relativeFrom="margin">
+              <wp14:pctWidth>0</wp14:pctWidth>
+            </wp14:sizeRelH>
+            <wp14:sizeRelV relativeFrom="margin">
+              <wp14:pctHeight>0</wp14:pctHeight>
+            </wp14:sizeRelV>
+          </wp:anchor>
+        </w:drawing>
+      </w:r>
+      <w:r>
+        <w:rPr>
+          <w:noProof/>
+        </w:rPr>
+        <w:drawing>
+          <wp:anchor distT="0" distB="0" distL="114300" distR="114300" simplePos="0" relativeHeight="251709440" behindDoc="0" locked="0" layoutInCell="1" allowOverlap="1" wp14:anchorId="08D925CE" wp14:editId="6252AACE">
+            <wp:simplePos x="0" y="0"/>
+            <wp:positionH relativeFrom="column">
+              <wp:posOffset>-123288</wp:posOffset>
+            </wp:positionH>
+            <wp:positionV relativeFrom="paragraph">
+              <wp:posOffset>4872600</wp:posOffset>
+            </wp:positionV>
+            <wp:extent cx="2954216" cy="2015021"/>
+            <wp:effectExtent l="0" t="0" r="0" b="4445"/>
+            <wp:wrapNone/>
+            <wp:docPr id="62" name="Picture 62"/>
+            <wp:cNvGraphicFramePr>
+              <a:graphicFrameLocks xmlns:a="http://schemas.openxmlformats.org/drawingml/2006/main" noChangeAspect="1"/>
+            </wp:cNvGraphicFramePr>
+            <a:graphic xmlns:a="http://schemas.openxmlformats.org/drawingml/2006/main">
+              <a:graphicData uri="http://schemas.openxmlformats.org/drawingml/2006/picture">
+                <pic:pic xmlns:pic="http://schemas.openxmlformats.org/drawingml/2006/picture">
+                  <pic:nvPicPr>
+                    <pic:cNvPr id="0" name="Picture 34"/>
+                    <pic:cNvPicPr>
+                      <a:picLocks noChangeAspect="1" noChangeArrowheads="1"/>
+                    </pic:cNvPicPr>
+                  </pic:nvPicPr>
+                  <pic:blipFill>
+                    <a:blip r:embed="rId35">
+                      <a:extLst>
+                        <a:ext uri="{28A0092B-C50C-407E-A947-70E740481C1C}">
+                          <a14:useLocalDpi xmlns:a14="http://schemas.microsoft.com/office/drawing/2010/main" val="0"/>
+                        </a:ext>
+                      </a:extLst>
+                    </a:blip>
+                    <a:srcRect/>
+                    <a:stretch>
+                      <a:fillRect/>
+                    </a:stretch>
+                  </pic:blipFill>
+                  <pic:spPr bwMode="auto">
+                    <a:xfrm>
+                      <a:off x="0" y="0"/>
+                      <a:ext cx="2954216" cy="2015021"/>
+                    </a:xfrm>
+                    <a:prstGeom prst="rect">
+                      <a:avLst/>
+                    </a:prstGeom>
+                    <a:noFill/>
+                    <a:ln>
+                      <a:noFill/>
+                    </a:ln>
+                  </pic:spPr>
+                </pic:pic>
+              </a:graphicData>
+            </a:graphic>
+            <wp14:sizeRelH relativeFrom="margin">
+              <wp14:pctWidth>0</wp14:pctWidth>
+            </wp14:sizeRelH>
+            <wp14:sizeRelV relativeFrom="margin">
+              <wp14:pctHeight>0</wp14:pctHeight>
+            </wp14:sizeRelV>
+          </wp:anchor>
+        </w:drawing>
+      </w:r>
+      <w:r>
+        <w:rPr>
+          <w:noProof/>
+        </w:rPr>
+        <w:drawing>
+          <wp:anchor distT="0" distB="0" distL="114300" distR="114300" simplePos="0" relativeHeight="251654144" behindDoc="0" locked="0" layoutInCell="1" allowOverlap="1" wp14:anchorId="19E9F7D3" wp14:editId="3A1D5F9D">
             <wp:simplePos x="0" y="0"/>
             <wp:positionH relativeFrom="column">
               <wp:posOffset>-110490</wp:posOffset>
@@ -885,7 +2686,7 @@
                     </pic:cNvPicPr>
                   </pic:nvPicPr>
                   <pic:blipFill>
-                    <a:blip r:embed="rId10" cstate="print">
+                    <a:blip r:embed="rId36" cstate="print">
                       <a:extLst>
                         <a:ext uri="{28A0092B-C50C-407E-A947-70E740481C1C}">
                           <a14:useLocalDpi xmlns:a14="http://schemas.microsoft.com/office/drawing/2010/main" val="0"/>
@@ -923,8 +2724,11 @@
         </w:drawing>
       </w:r>
       <w:r>
+        <w:rPr>
+          <w:noProof/>
+        </w:rPr>
         <w:drawing>
-          <wp:anchor distT="0" distB="0" distL="114300" distR="114300" simplePos="0" relativeHeight="251662336" behindDoc="0" locked="0" layoutInCell="1" allowOverlap="1" wp14:anchorId="27D52ECB" wp14:editId="004DABE3">
+          <wp:anchor distT="0" distB="0" distL="114300" distR="114300" simplePos="0" relativeHeight="251659264" behindDoc="0" locked="0" layoutInCell="1" allowOverlap="1" wp14:anchorId="27D52ECB" wp14:editId="3319C070">
             <wp:simplePos x="0" y="0"/>
             <wp:positionH relativeFrom="column">
               <wp:posOffset>2933065</wp:posOffset>
@@ -949,7 +2753,7 @@
                     </pic:cNvPicPr>
                   </pic:nvPicPr>
                   <pic:blipFill>
-                    <a:blip r:embed="rId11" cstate="print">
+                    <a:blip r:embed="rId37" cstate="print">
                       <a:extLst>
                         <a:ext uri="{28A0092B-C50C-407E-A947-70E740481C1C}">
                           <a14:useLocalDpi xmlns:a14="http://schemas.microsoft.com/office/drawing/2010/main" val="0"/>
@@ -987,8 +2791,11 @@
         </w:drawing>
       </w:r>
       <w:r>
+        <w:rPr>
+          <w:noProof/>
+        </w:rPr>
         <w:drawing>
-          <wp:anchor distT="0" distB="0" distL="114300" distR="114300" simplePos="0" relativeHeight="251667456" behindDoc="0" locked="0" layoutInCell="1" allowOverlap="1" wp14:anchorId="37AB5133" wp14:editId="3EC7DD29">
+          <wp:anchor distT="0" distB="0" distL="114300" distR="114300" simplePos="0" relativeHeight="251664384" behindDoc="0" locked="0" layoutInCell="1" allowOverlap="1" wp14:anchorId="37AB5133" wp14:editId="7DF861A0">
             <wp:simplePos x="0" y="0"/>
             <wp:positionH relativeFrom="column">
               <wp:posOffset>-109967</wp:posOffset>
@@ -1013,7 +2820,7 @@
                     </pic:cNvPicPr>
                   </pic:nvPicPr>
                   <pic:blipFill>
-                    <a:blip r:embed="rId12" cstate="print">
+                    <a:blip r:embed="rId38" cstate="print">
                       <a:extLst>
                         <a:ext uri="{28A0092B-C50C-407E-A947-70E740481C1C}">
                           <a14:useLocalDpi xmlns:a14="http://schemas.microsoft.com/office/drawing/2010/main" val="0"/>
@@ -1056,20 +2863,23 @@
     </w:p>
     <w:p>
       <w:r>
+        <w:rPr>
+          <w:noProof/>
+        </w:rPr>
         <w:lastRenderedPageBreak/>
         <w:drawing>
-          <wp:anchor distT="0" distB="0" distL="114300" distR="114300" simplePos="0" relativeHeight="251660288" behindDoc="0" locked="0" layoutInCell="1" allowOverlap="1" wp14:anchorId="3797ED05" wp14:editId="147C427E">
+          <wp:anchor distT="0" distB="0" distL="114300" distR="114300" simplePos="0" relativeHeight="251712512" behindDoc="0" locked="0" layoutInCell="1" allowOverlap="1" wp14:anchorId="2BAB0F27" wp14:editId="7C49680C">
             <wp:simplePos x="0" y="0"/>
             <wp:positionH relativeFrom="column">
-              <wp:posOffset>-309880</wp:posOffset>
+              <wp:posOffset>3065585</wp:posOffset>
             </wp:positionH>
             <wp:positionV relativeFrom="paragraph">
-              <wp:posOffset>2926715</wp:posOffset>
+              <wp:posOffset>228258</wp:posOffset>
             </wp:positionV>
-            <wp:extent cx="3036570" cy="2068830"/>
-            <wp:effectExtent l="0" t="0" r="0" b="7620"/>
+            <wp:extent cx="3035788" cy="2092163"/>
+            <wp:effectExtent l="0" t="0" r="0" b="3810"/>
             <wp:wrapNone/>
-            <wp:docPr id="9" name="Picture 9"/>
+            <wp:docPr id="193" name="Picture 193"/>
             <wp:cNvGraphicFramePr>
               <a:graphicFrameLocks xmlns:a="http://schemas.openxmlformats.org/drawingml/2006/main" noChangeAspect="1"/>
             </wp:cNvGraphicFramePr>
@@ -1077,13 +2887,13 @@
               <a:graphicData uri="http://schemas.openxmlformats.org/drawingml/2006/picture">
                 <pic:pic xmlns:pic="http://schemas.openxmlformats.org/drawingml/2006/picture">
                   <pic:nvPicPr>
-                    <pic:cNvPr id="0" name="Picture 10"/>
+                    <pic:cNvPr id="0" name="Picture 37"/>
                     <pic:cNvPicPr>
                       <a:picLocks noChangeAspect="1" noChangeArrowheads="1"/>
                     </pic:cNvPicPr>
                   </pic:nvPicPr>
                   <pic:blipFill>
-                    <a:blip r:embed="rId13" cstate="print">
+                    <a:blip r:embed="rId39">
                       <a:extLst>
                         <a:ext uri="{28A0092B-C50C-407E-A947-70E740481C1C}">
                           <a14:useLocalDpi xmlns:a14="http://schemas.microsoft.com/office/drawing/2010/main" val="0"/>
@@ -1098,7 +2908,7 @@
                   <pic:spPr bwMode="auto">
                     <a:xfrm>
                       <a:off x="0" y="0"/>
-                      <a:ext cx="3036570" cy="2068830"/>
+                      <a:ext cx="3035788" cy="2092163"/>
                     </a:xfrm>
                     <a:prstGeom prst="rect">
                       <a:avLst/>
@@ -1121,8 +2931,78 @@
         </w:drawing>
       </w:r>
       <w:r>
+        <w:rPr>
+          <w:noProof/>
+        </w:rPr>
         <w:drawing>
-          <wp:anchor distT="0" distB="0" distL="114300" distR="114300" simplePos="0" relativeHeight="251665408" behindDoc="0" locked="0" layoutInCell="1" allowOverlap="1" wp14:anchorId="582F0346" wp14:editId="7E0FA067">
+          <wp:anchor distT="0" distB="0" distL="114300" distR="114300" simplePos="0" relativeHeight="251711488" behindDoc="0" locked="0" layoutInCell="1" allowOverlap="1" wp14:anchorId="751160F3" wp14:editId="14624CC9">
+            <wp:simplePos x="0" y="0"/>
+            <wp:positionH relativeFrom="margin">
+              <wp:posOffset>-311199</wp:posOffset>
+            </wp:positionH>
+            <wp:positionV relativeFrom="paragraph">
+              <wp:posOffset>233924</wp:posOffset>
+            </wp:positionV>
+            <wp:extent cx="3042139" cy="2096540"/>
+            <wp:effectExtent l="0" t="0" r="6350" b="0"/>
+            <wp:wrapNone/>
+            <wp:docPr id="192" name="Picture 192"/>
+            <wp:cNvGraphicFramePr>
+              <a:graphicFrameLocks xmlns:a="http://schemas.openxmlformats.org/drawingml/2006/main" noChangeAspect="1"/>
+            </wp:cNvGraphicFramePr>
+            <a:graphic xmlns:a="http://schemas.openxmlformats.org/drawingml/2006/main">
+              <a:graphicData uri="http://schemas.openxmlformats.org/drawingml/2006/picture">
+                <pic:pic xmlns:pic="http://schemas.openxmlformats.org/drawingml/2006/picture">
+                  <pic:nvPicPr>
+                    <pic:cNvPr id="0" name="Picture 36"/>
+                    <pic:cNvPicPr>
+                      <a:picLocks noChangeAspect="1" noChangeArrowheads="1"/>
+                    </pic:cNvPicPr>
+                  </pic:nvPicPr>
+                  <pic:blipFill>
+                    <a:blip r:embed="rId40">
+                      <a:extLst>
+                        <a:ext uri="{28A0092B-C50C-407E-A947-70E740481C1C}">
+                          <a14:useLocalDpi xmlns:a14="http://schemas.microsoft.com/office/drawing/2010/main" val="0"/>
+                        </a:ext>
+                      </a:extLst>
+                    </a:blip>
+                    <a:srcRect/>
+                    <a:stretch>
+                      <a:fillRect/>
+                    </a:stretch>
+                  </pic:blipFill>
+                  <pic:spPr bwMode="auto">
+                    <a:xfrm>
+                      <a:off x="0" y="0"/>
+                      <a:ext cx="3042139" cy="2096540"/>
+                    </a:xfrm>
+                    <a:prstGeom prst="rect">
+                      <a:avLst/>
+                    </a:prstGeom>
+                    <a:noFill/>
+                    <a:ln>
+                      <a:noFill/>
+                    </a:ln>
+                  </pic:spPr>
+                </pic:pic>
+              </a:graphicData>
+            </a:graphic>
+            <wp14:sizeRelH relativeFrom="margin">
+              <wp14:pctWidth>0</wp14:pctWidth>
+            </wp14:sizeRelH>
+            <wp14:sizeRelV relativeFrom="margin">
+              <wp14:pctHeight>0</wp14:pctHeight>
+            </wp14:sizeRelV>
+          </wp:anchor>
+        </w:drawing>
+      </w:r>
+      <w:r>
+        <w:rPr>
+          <w:noProof/>
+        </w:rPr>
+        <w:drawing>
+          <wp:anchor distT="0" distB="0" distL="114300" distR="114300" simplePos="0" relativeHeight="251662336" behindDoc="0" locked="0" layoutInCell="1" allowOverlap="1" wp14:anchorId="582F0346" wp14:editId="2205836A">
             <wp:simplePos x="0" y="0"/>
             <wp:positionH relativeFrom="column">
               <wp:posOffset>2920365</wp:posOffset>
@@ -1147,7 +3027,7 @@
                     </pic:cNvPicPr>
                   </pic:nvPicPr>
                   <pic:blipFill>
-                    <a:blip r:embed="rId14">
+                    <a:blip r:embed="rId41">
                       <a:extLst>
                         <a:ext uri="{28A0092B-C50C-407E-A947-70E740481C1C}">
                           <a14:useLocalDpi xmlns:a14="http://schemas.microsoft.com/office/drawing/2010/main" val="0"/>
@@ -1184,20 +3064,25 @@
           </wp:anchor>
         </w:drawing>
       </w:r>
-      <w:r>
+    </w:p>
+    <w:p>
+      <w:r>
+        <w:rPr>
+          <w:noProof/>
+        </w:rPr>
         <w:drawing>
-          <wp:anchor distT="0" distB="0" distL="114300" distR="114300" simplePos="0" relativeHeight="251659264" behindDoc="0" locked="0" layoutInCell="1" allowOverlap="1" wp14:anchorId="1A19CC27" wp14:editId="38899E4F">
+          <wp:anchor distT="0" distB="0" distL="114300" distR="114300" simplePos="0" relativeHeight="251714560" behindDoc="0" locked="0" layoutInCell="1" allowOverlap="1" wp14:anchorId="39AF0000" wp14:editId="68494A9D">
             <wp:simplePos x="0" y="0"/>
-            <wp:positionH relativeFrom="column">
-              <wp:posOffset>-287655</wp:posOffset>
+            <wp:positionH relativeFrom="margin">
+              <wp:posOffset>-330835</wp:posOffset>
             </wp:positionH>
             <wp:positionV relativeFrom="paragraph">
-              <wp:posOffset>243205</wp:posOffset>
+              <wp:posOffset>5200484</wp:posOffset>
             </wp:positionV>
-            <wp:extent cx="3014980" cy="2054225"/>
-            <wp:effectExtent l="0" t="0" r="0" b="3175"/>
+            <wp:extent cx="3028121" cy="2069216"/>
+            <wp:effectExtent l="0" t="0" r="1270" b="7620"/>
             <wp:wrapNone/>
-            <wp:docPr id="7" name="Picture 7"/>
+            <wp:docPr id="195" name="Picture 195"/>
             <wp:cNvGraphicFramePr>
               <a:graphicFrameLocks xmlns:a="http://schemas.openxmlformats.org/drawingml/2006/main" noChangeAspect="1"/>
             </wp:cNvGraphicFramePr>
@@ -1205,13 +3090,13 @@
               <a:graphicData uri="http://schemas.openxmlformats.org/drawingml/2006/picture">
                 <pic:pic xmlns:pic="http://schemas.openxmlformats.org/drawingml/2006/picture">
                   <pic:nvPicPr>
-                    <pic:cNvPr id="0" name="Picture 9"/>
+                    <pic:cNvPr id="0" name="Picture 39"/>
                     <pic:cNvPicPr>
                       <a:picLocks noChangeAspect="1" noChangeArrowheads="1"/>
                     </pic:cNvPicPr>
                   </pic:nvPicPr>
                   <pic:blipFill>
-                    <a:blip r:embed="rId15" cstate="print">
+                    <a:blip r:embed="rId42">
                       <a:extLst>
                         <a:ext uri="{28A0092B-C50C-407E-A947-70E740481C1C}">
                           <a14:useLocalDpi xmlns:a14="http://schemas.microsoft.com/office/drawing/2010/main" val="0"/>
@@ -1226,7 +3111,7 @@
                   <pic:spPr bwMode="auto">
                     <a:xfrm>
                       <a:off x="0" y="0"/>
-                      <a:ext cx="3014980" cy="2054225"/>
+                      <a:ext cx="3028121" cy="2069216"/>
                     </a:xfrm>
                     <a:prstGeom prst="rect">
                       <a:avLst/>
@@ -1249,19 +3134,22 @@
         </w:drawing>
       </w:r>
       <w:r>
+        <w:rPr>
+          <w:noProof/>
+        </w:rPr>
         <w:drawing>
-          <wp:anchor distT="0" distB="0" distL="114300" distR="114300" simplePos="0" relativeHeight="251664384" behindDoc="0" locked="0" layoutInCell="1" allowOverlap="1" wp14:anchorId="3F92F739" wp14:editId="128AFF2A">
+          <wp:anchor distT="0" distB="0" distL="114300" distR="114300" simplePos="0" relativeHeight="251713536" behindDoc="0" locked="0" layoutInCell="1" allowOverlap="1" wp14:anchorId="50EC6335" wp14:editId="132DE503">
             <wp:simplePos x="0" y="0"/>
-            <wp:positionH relativeFrom="column">
-              <wp:posOffset>2922433</wp:posOffset>
+            <wp:positionH relativeFrom="margin">
+              <wp:posOffset>-318052</wp:posOffset>
             </wp:positionH>
             <wp:positionV relativeFrom="paragraph">
-              <wp:posOffset>244475</wp:posOffset>
+              <wp:posOffset>2602810</wp:posOffset>
             </wp:positionV>
-            <wp:extent cx="3020060" cy="2054860"/>
-            <wp:effectExtent l="0" t="0" r="8890" b="2540"/>
+            <wp:extent cx="3035024" cy="2088362"/>
+            <wp:effectExtent l="0" t="0" r="0" b="7620"/>
             <wp:wrapNone/>
-            <wp:docPr id="14" name="Picture 14"/>
+            <wp:docPr id="194" name="Picture 194"/>
             <wp:cNvGraphicFramePr>
               <a:graphicFrameLocks xmlns:a="http://schemas.openxmlformats.org/drawingml/2006/main" noChangeAspect="1"/>
             </wp:cNvGraphicFramePr>
@@ -1269,13 +3157,13 @@
               <a:graphicData uri="http://schemas.openxmlformats.org/drawingml/2006/picture">
                 <pic:pic xmlns:pic="http://schemas.openxmlformats.org/drawingml/2006/picture">
                   <pic:nvPicPr>
-                    <pic:cNvPr id="0" name="Picture 15"/>
+                    <pic:cNvPr id="0" name="Picture 38"/>
                     <pic:cNvPicPr>
                       <a:picLocks noChangeAspect="1" noChangeArrowheads="1"/>
                     </pic:cNvPicPr>
                   </pic:nvPicPr>
                   <pic:blipFill>
-                    <a:blip r:embed="rId16">
+                    <a:blip r:embed="rId43">
                       <a:extLst>
                         <a:ext uri="{28A0092B-C50C-407E-A947-70E740481C1C}">
                           <a14:useLocalDpi xmlns:a14="http://schemas.microsoft.com/office/drawing/2010/main" val="0"/>
@@ -1290,7 +3178,7 @@
                   <pic:spPr bwMode="auto">
                     <a:xfrm>
                       <a:off x="0" y="0"/>
-                      <a:ext cx="3020060" cy="2054860"/>
+                      <a:ext cx="3035024" cy="2088362"/>
                     </a:xfrm>
                     <a:prstGeom prst="rect">
                       <a:avLst/>
@@ -1312,72 +3200,6 @@
           </wp:anchor>
         </w:drawing>
       </w:r>
-    </w:p>
-    <w:p>
-      <w:r>
-        <w:drawing>
-          <wp:anchor distT="0" distB="0" distL="114300" distR="114300" simplePos="0" relativeHeight="251661312" behindDoc="0" locked="0" layoutInCell="1" allowOverlap="1" wp14:anchorId="03849C98" wp14:editId="796BA627">
-            <wp:simplePos x="0" y="0"/>
-            <wp:positionH relativeFrom="column">
-              <wp:posOffset>2900208</wp:posOffset>
-            </wp:positionH>
-            <wp:positionV relativeFrom="paragraph">
-              <wp:posOffset>5263515</wp:posOffset>
-            </wp:positionV>
-            <wp:extent cx="3122075" cy="2127565"/>
-            <wp:effectExtent l="0" t="0" r="2540" b="6350"/>
-            <wp:wrapNone/>
-            <wp:docPr id="11" name="Picture 11"/>
-            <wp:cNvGraphicFramePr>
-              <a:graphicFrameLocks xmlns:a="http://schemas.openxmlformats.org/drawingml/2006/main" noChangeAspect="1"/>
-            </wp:cNvGraphicFramePr>
-            <a:graphic xmlns:a="http://schemas.openxmlformats.org/drawingml/2006/main">
-              <a:graphicData uri="http://schemas.openxmlformats.org/drawingml/2006/picture">
-                <pic:pic xmlns:pic="http://schemas.openxmlformats.org/drawingml/2006/picture">
-                  <pic:nvPicPr>
-                    <pic:cNvPr id="0" name="Picture 12"/>
-                    <pic:cNvPicPr>
-                      <a:picLocks noChangeAspect="1" noChangeArrowheads="1"/>
-                    </pic:cNvPicPr>
-                  </pic:nvPicPr>
-                  <pic:blipFill>
-                    <a:blip r:embed="rId17" cstate="print">
-                      <a:extLst>
-                        <a:ext uri="{28A0092B-C50C-407E-A947-70E740481C1C}">
-                          <a14:useLocalDpi xmlns:a14="http://schemas.microsoft.com/office/drawing/2010/main" val="0"/>
-                        </a:ext>
-                      </a:extLst>
-                    </a:blip>
-                    <a:srcRect/>
-                    <a:stretch>
-                      <a:fillRect/>
-                    </a:stretch>
-                  </pic:blipFill>
-                  <pic:spPr bwMode="auto">
-                    <a:xfrm>
-                      <a:off x="0" y="0"/>
-                      <a:ext cx="3122075" cy="2127565"/>
-                    </a:xfrm>
-                    <a:prstGeom prst="rect">
-                      <a:avLst/>
-                    </a:prstGeom>
-                    <a:noFill/>
-                    <a:ln>
-                      <a:noFill/>
-                    </a:ln>
-                  </pic:spPr>
-                </pic:pic>
-              </a:graphicData>
-            </a:graphic>
-            <wp14:sizeRelH relativeFrom="margin">
-              <wp14:pctWidth>0</wp14:pctWidth>
-            </wp14:sizeRelH>
-            <wp14:sizeRelV relativeFrom="margin">
-              <wp14:pctHeight>0</wp14:pctHeight>
-            </wp14:sizeRelV>
-          </wp:anchor>
-        </w:drawing>
-      </w:r>
       <w:r>
         <w:br w:type="page"/>
       </w:r>
@@ -1420,7 +3242,7 @@
           <w:noProof/>
         </w:rPr>
         <w:drawing>
-          <wp:anchor distT="0" distB="0" distL="114300" distR="114300" simplePos="0" relativeHeight="251655168" behindDoc="0" locked="0" layoutInCell="1" allowOverlap="1" wp14:anchorId="35589F8F" wp14:editId="31D21357">
+          <wp:anchor distT="0" distB="0" distL="114300" distR="114300" simplePos="0" relativeHeight="251652096" behindDoc="0" locked="0" layoutInCell="1" allowOverlap="1" wp14:anchorId="35589F8F" wp14:editId="558E0450">
             <wp:simplePos x="0" y="0"/>
             <wp:positionH relativeFrom="column">
               <wp:posOffset>10160</wp:posOffset>
@@ -1445,7 +3267,7 @@
                     </pic:cNvPicPr>
                   </pic:nvPicPr>
                   <pic:blipFill>
-                    <a:blip r:embed="rId18" cstate="print">
+                    <a:blip r:embed="rId44" cstate="print">
                       <a:extLst>
                         <a:ext uri="{28A0092B-C50C-407E-A947-70E740481C1C}">
                           <a14:useLocalDpi xmlns:a14="http://schemas.microsoft.com/office/drawing/2010/main" val="0"/>
@@ -1498,7 +3320,7 @@
         </w:rPr>
         <w:lastRenderedPageBreak/>
         <w:drawing>
-          <wp:inline distT="0" distB="0" distL="0" distR="0" wp14:anchorId="776CD069" wp14:editId="633CBD1B">
+          <wp:inline distT="0" distB="0" distL="0" distR="0" wp14:anchorId="776CD069" wp14:editId="44485637">
             <wp:extent cx="5400000" cy="7624800"/>
             <wp:effectExtent l="0" t="0" r="0" b="0"/>
             <wp:docPr id="2" name="Picture 2"/>
@@ -1515,7 +3337,7 @@
                     </pic:cNvPicPr>
                   </pic:nvPicPr>
                   <pic:blipFill>
-                    <a:blip r:embed="rId19">
+                    <a:blip r:embed="rId45">
                       <a:extLst>
                         <a:ext uri="{28A0092B-C50C-407E-A947-70E740481C1C}">
                           <a14:useLocalDpi xmlns:a14="http://schemas.microsoft.com/office/drawing/2010/main" val="0"/>
@@ -1567,9 +3389,16 @@
     </w:p>
     <w:p>
       <w:r>
-        <w:t>[ eitthvað smá um stöðuritin]</w:t>
-      </w:r>
-    </w:p>
+        <w:t xml:space="preserve">Stöðuritin sýna mismunandi stöðurnar sem vinnuferð, starfsmenn og </w:t>
+      </w:r>
+      <w:r>
+        <w:t>flug geta verið í.</w:t>
+      </w:r>
+    </w:p>
+    <w:p/>
+    <w:p/>
+    <w:p/>
+    <w:p/>
     <w:p>
       <w:r>
         <w:rPr>
@@ -1578,18 +3407,18 @@
         <mc:AlternateContent>
           <mc:Choice Requires="wpg">
             <w:drawing>
-              <wp:anchor distT="0" distB="0" distL="114300" distR="114300" simplePos="0" relativeHeight="251672576" behindDoc="0" locked="0" layoutInCell="1" allowOverlap="1" wp14:anchorId="308310D0" wp14:editId="2C2FA01C">
+              <wp:anchor distT="0" distB="0" distL="114300" distR="114300" simplePos="0" relativeHeight="251678720" behindDoc="0" locked="0" layoutInCell="1" allowOverlap="1" wp14:anchorId="350E377C" wp14:editId="26205E10">
                 <wp:simplePos x="0" y="0"/>
                 <wp:positionH relativeFrom="column">
-                  <wp:posOffset>72428</wp:posOffset>
+                  <wp:posOffset>69850</wp:posOffset>
                 </wp:positionH>
                 <wp:positionV relativeFrom="paragraph">
-                  <wp:posOffset>1505686</wp:posOffset>
+                  <wp:posOffset>5715</wp:posOffset>
                 </wp:positionV>
-                <wp:extent cx="5739765" cy="3684270"/>
+                <wp:extent cx="5739765" cy="3703320"/>
                 <wp:effectExtent l="0" t="0" r="13335" b="11430"/>
                 <wp:wrapNone/>
-                <wp:docPr id="20" name="Group 20"/>
+                <wp:docPr id="8" name="Group 8"/>
                 <wp:cNvGraphicFramePr/>
                 <a:graphic xmlns:a="http://schemas.openxmlformats.org/drawingml/2006/main">
                   <a:graphicData uri="http://schemas.microsoft.com/office/word/2010/wordprocessingGroup">
@@ -1598,84 +3427,146 @@
                       <wpg:grpSpPr>
                         <a:xfrm>
                           <a:off x="0" y="0"/>
-                          <a:ext cx="5739765" cy="3684270"/>
+                          <a:ext cx="5739765" cy="3703320"/>
                           <a:chOff x="0" y="0"/>
-                          <a:chExt cx="5739765" cy="3684270"/>
+                          <a:chExt cx="5739765" cy="3703320"/>
                         </a:xfrm>
                       </wpg:grpSpPr>
-                      <pic:pic xmlns:pic="http://schemas.openxmlformats.org/drawingml/2006/picture">
-                        <pic:nvPicPr>
-                          <pic:cNvPr id="16" name="Picture 16"/>
-                          <pic:cNvPicPr>
-                            <a:picLocks noChangeAspect="1"/>
-                          </pic:cNvPicPr>
-                        </pic:nvPicPr>
-                        <pic:blipFill>
-                          <a:blip r:embed="rId20">
-                            <a:extLst>
-                              <a:ext uri="{28A0092B-C50C-407E-A947-70E740481C1C}">
-                                <a14:useLocalDpi xmlns:a14="http://schemas.microsoft.com/office/drawing/2010/main" val="0"/>
-                              </a:ext>
-                            </a:extLst>
-                          </a:blip>
-                          <a:srcRect/>
-                          <a:stretch>
-                            <a:fillRect/>
-                          </a:stretch>
-                        </pic:blipFill>
-                        <pic:spPr bwMode="auto">
+                      <wpg:grpSp>
+                        <wpg:cNvPr id="20" name="Group 20"/>
+                        <wpg:cNvGrpSpPr/>
+                        <wpg:grpSpPr>
                           <a:xfrm>
-                            <a:off x="470780" y="325924"/>
-                            <a:ext cx="4872355" cy="2960370"/>
+                            <a:off x="0" y="19050"/>
+                            <a:ext cx="5739765" cy="3684270"/>
+                            <a:chOff x="0" y="0"/>
+                            <a:chExt cx="5739765" cy="3684270"/>
+                          </a:xfrm>
+                        </wpg:grpSpPr>
+                        <pic:pic xmlns:pic="http://schemas.openxmlformats.org/drawingml/2006/picture">
+                          <pic:nvPicPr>
+                            <pic:cNvPr id="16" name="Picture 16"/>
+                            <pic:cNvPicPr>
+                              <a:picLocks noChangeAspect="1"/>
+                            </pic:cNvPicPr>
+                          </pic:nvPicPr>
+                          <pic:blipFill>
+                            <a:blip r:embed="rId46">
+                              <a:extLst>
+                                <a:ext uri="{28A0092B-C50C-407E-A947-70E740481C1C}">
+                                  <a14:useLocalDpi xmlns:a14="http://schemas.microsoft.com/office/drawing/2010/main" val="0"/>
+                                </a:ext>
+                              </a:extLst>
+                            </a:blip>
+                            <a:srcRect/>
+                            <a:stretch>
+                              <a:fillRect/>
+                            </a:stretch>
+                          </pic:blipFill>
+                          <pic:spPr bwMode="auto">
+                            <a:xfrm>
+                              <a:off x="470780" y="325924"/>
+                              <a:ext cx="4872355" cy="2960370"/>
+                            </a:xfrm>
+                            <a:prstGeom prst="rect">
+                              <a:avLst/>
+                            </a:prstGeom>
+                            <a:noFill/>
+                            <a:ln>
+                              <a:noFill/>
+                            </a:ln>
+                          </pic:spPr>
+                        </pic:pic>
+                        <wps:wsp>
+                          <wps:cNvPr id="19" name="Rectangle 19"/>
+                          <wps:cNvSpPr/>
+                          <wps:spPr>
+                            <a:xfrm>
+                              <a:off x="0" y="0"/>
+                              <a:ext cx="5739765" cy="3684270"/>
+                            </a:xfrm>
+                            <a:prstGeom prst="rect">
+                              <a:avLst/>
+                            </a:prstGeom>
+                            <a:noFill/>
+                            <a:ln>
+                              <a:solidFill>
+                                <a:schemeClr val="accent4"/>
+                              </a:solidFill>
+                            </a:ln>
+                          </wps:spPr>
+                          <wps:style>
+                            <a:lnRef idx="2">
+                              <a:schemeClr val="accent1">
+                                <a:shade val="50000"/>
+                              </a:schemeClr>
+                            </a:lnRef>
+                            <a:fillRef idx="1">
+                              <a:schemeClr val="accent1"/>
+                            </a:fillRef>
+                            <a:effectRef idx="0">
+                              <a:schemeClr val="accent1"/>
+                            </a:effectRef>
+                            <a:fontRef idx="minor">
+                              <a:schemeClr val="lt1"/>
+                            </a:fontRef>
+                          </wps:style>
+                          <wps:bodyPr rot="0" spcFirstLastPara="0" vertOverflow="overflow" horzOverflow="overflow" vert="horz" wrap="square" lIns="91440" tIns="45720" rIns="91440" bIns="45720" numCol="1" spcCol="0" rtlCol="0" fromWordArt="0" anchor="ctr" anchorCtr="0" forceAA="0" compatLnSpc="1">
+                            <a:prstTxWarp prst="textNoShape">
+                              <a:avLst/>
+                            </a:prstTxWarp>
+                            <a:noAutofit/>
+                          </wps:bodyPr>
+                        </wps:wsp>
+                      </wpg:grpSp>
+                      <wps:wsp>
+                        <wps:cNvPr id="217" name="Text Box 2"/>
+                        <wps:cNvSpPr txBox="1">
+                          <a:spLocks noChangeArrowheads="1"/>
+                        </wps:cNvSpPr>
+                        <wps:spPr bwMode="auto">
+                          <a:xfrm>
+                            <a:off x="1651000" y="0"/>
+                            <a:ext cx="2292350" cy="721995"/>
                           </a:xfrm>
                           <a:prstGeom prst="rect">
                             <a:avLst/>
                           </a:prstGeom>
                           <a:noFill/>
-                          <a:ln>
+                          <a:ln w="9525">
                             <a:noFill/>
-                          </a:ln>
-                        </pic:spPr>
-                      </pic:pic>
-                      <wps:wsp>
-                        <wps:cNvPr id="19" name="Rectangle 19"/>
-                        <wps:cNvSpPr/>
-                        <wps:spPr>
-                          <a:xfrm>
-                            <a:off x="0" y="0"/>
-                            <a:ext cx="5739765" cy="3684270"/>
-                          </a:xfrm>
-                          <a:prstGeom prst="rect">
-                            <a:avLst/>
-                          </a:prstGeom>
-                          <a:noFill/>
-                          <a:ln>
-                            <a:solidFill>
-                              <a:schemeClr val="accent4"/>
-                            </a:solidFill>
+                            <a:miter lim="800000"/>
+                            <a:headEnd/>
+                            <a:tailEnd/>
                           </a:ln>
                         </wps:spPr>
-                        <wps:style>
-                          <a:lnRef idx="2">
-                            <a:schemeClr val="accent1">
-                              <a:shade val="50000"/>
-                            </a:schemeClr>
-                          </a:lnRef>
-                          <a:fillRef idx="1">
-                            <a:schemeClr val="accent1"/>
-                          </a:fillRef>
-                          <a:effectRef idx="0">
-                            <a:schemeClr val="accent1"/>
-                          </a:effectRef>
-                          <a:fontRef idx="minor">
-                            <a:schemeClr val="lt1"/>
-                          </a:fontRef>
-                        </wps:style>
-                        <wps:bodyPr rot="0" spcFirstLastPara="0" vertOverflow="overflow" horzOverflow="overflow" vert="horz" wrap="square" lIns="91440" tIns="45720" rIns="91440" bIns="45720" numCol="1" spcCol="0" rtlCol="0" fromWordArt="0" anchor="ctr" anchorCtr="0" forceAA="0" compatLnSpc="1">
-                          <a:prstTxWarp prst="textNoShape">
-                            <a:avLst/>
-                          </a:prstTxWarp>
-                          <a:noAutofit/>
+                        <wps:txbx>
+                          <w:txbxContent>
+                            <w:p>
+                              <w:pPr>
+                                <w:jc w:val="center"/>
+                                <w:rPr>
+                                  <w:b/>
+                                  <w:bCs/>
+                                  <w:sz w:val="28"/>
+                                  <w:szCs w:val="28"/>
+                                </w:rPr>
+                              </w:pPr>
+                              <w:r>
+                                <w:rPr>
+                                  <w:b/>
+                                  <w:bCs/>
+                                  <w:sz w:val="28"/>
+                                  <w:szCs w:val="28"/>
+                                </w:rPr>
+                                <w:t>Vinnuferð</w:t>
+                              </w:r>
+                            </w:p>
+                            <w:p/>
+                          </w:txbxContent>
+                        </wps:txbx>
+                        <wps:bodyPr rot="0" vert="horz" wrap="square" lIns="91440" tIns="45720" rIns="91440" bIns="45720" anchor="t" anchorCtr="0">
+                          <a:spAutoFit/>
                         </wps:bodyPr>
                       </wps:wsp>
                     </wpg:wgp>
@@ -1686,30 +3577,63 @@
           </mc:Choice>
           <mc:Fallback>
             <w:pict>
-              <v:group w14:anchorId="6FFA89C7" id="Group 20" o:spid="_x0000_s1026" style="position:absolute;margin-left:5.7pt;margin-top:118.55pt;width:451.95pt;height:290.1pt;z-index:251672576" coordsize="57397,36842" o:gfxdata="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">
-                <v:shapetype id="_x0000_t75" coordsize="21600,21600" o:spt="75" o:preferrelative="t" path="m@4@5l@4@11@9@11@9@5xe" filled="f" stroked="f">
+              <v:group w14:anchorId="350E377C" id="Group 8" o:spid="_x0000_s1026" style="position:absolute;margin-left:5.5pt;margin-top:.45pt;width:451.95pt;height:291.6pt;z-index:251678720" coordsize="57397,37033" o:gfxdata="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">
+                <v:group id="Group 20" o:spid="_x0000_s1027" style="position:absolute;top:190;width:57397;height:36843" coordsize="57397,36842" o:gfxdata="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">
+                  <v:shapetype id="_x0000_t75" coordsize="21600,21600" o:spt="75" o:preferrelative="t" path="m@4@5l@4@11@9@11@9@5xe" filled="f" stroked="f">
+                    <v:stroke joinstyle="miter"/>
+                    <v:formulas>
+                      <v:f eqn="if lineDrawn pixelLineWidth 0"/>
+                      <v:f eqn="sum @0 1 0"/>
+                      <v:f eqn="sum 0 0 @1"/>
+                      <v:f eqn="prod @2 1 2"/>
+                      <v:f eqn="prod @3 21600 pixelWidth"/>
+                      <v:f eqn="prod @3 21600 pixelHeight"/>
+                      <v:f eqn="sum @0 0 1"/>
+                      <v:f eqn="prod @6 1 2"/>
+                      <v:f eqn="prod @7 21600 pixelWidth"/>
+                      <v:f eqn="sum @8 21600 0"/>
+                      <v:f eqn="prod @7 21600 pixelHeight"/>
+                      <v:f eqn="sum @10 21600 0"/>
+                    </v:formulas>
+                    <v:path o:extrusionok="f" gradientshapeok="t" o:connecttype="rect"/>
+                    <o:lock v:ext="edit" aspectratio="t"/>
+                  </v:shapetype>
+                  <v:shape id="Picture 16" o:spid="_x0000_s1028" type="#_x0000_t75" style="position:absolute;left:4707;top:3259;width:48724;height:29603;visibility:visible;mso-wrap-style:square" o:gfxdata="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">
+                    <v:imagedata r:id="rId47" o:title=""/>
+                  </v:shape>
+                  <v:rect id="Rectangle 19" o:spid="_x0000_s1029" style="position:absolute;width:57397;height:36842;visibility:visible;mso-wrap-style:square;v-text-anchor:middle" o:gfxdata="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" filled="f" strokecolor="#ffc000 [3207]" strokeweight="1pt"/>
+                </v:group>
+                <v:shapetype id="_x0000_t202" coordsize="21600,21600" o:spt="202" path="m,l,21600r21600,l21600,xe">
                   <v:stroke joinstyle="miter"/>
-                  <v:formulas>
-                    <v:f eqn="if lineDrawn pixelLineWidth 0"/>
-                    <v:f eqn="sum @0 1 0"/>
-                    <v:f eqn="sum 0 0 @1"/>
-                    <v:f eqn="prod @2 1 2"/>
-                    <v:f eqn="prod @3 21600 pixelWidth"/>
-                    <v:f eqn="prod @3 21600 pixelHeight"/>
-                    <v:f eqn="sum @0 0 1"/>
-                    <v:f eqn="prod @6 1 2"/>
-                    <v:f eqn="prod @7 21600 pixelWidth"/>
-                    <v:f eqn="sum @8 21600 0"/>
-                    <v:f eqn="prod @7 21600 pixelHeight"/>
-                    <v:f eqn="sum @10 21600 0"/>
-                  </v:formulas>
-                  <v:path o:extrusionok="f" gradientshapeok="t" o:connecttype="rect"/>
-                  <o:lock v:ext="edit" aspectratio="t"/>
+                  <v:path gradientshapeok="t" o:connecttype="rect"/>
                 </v:shapetype>
-                <v:shape id="Picture 16" o:spid="_x0000_s1027" type="#_x0000_t75" style="position:absolute;left:4707;top:3259;width:48724;height:29603;visibility:visible;mso-wrap-style:square" o:gfxdata="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">
-                  <v:imagedata r:id="rId21" o:title=""/>
+                <v:shape id="Text Box 2" o:spid="_x0000_s1030" type="#_x0000_t202" style="position:absolute;left:16510;width:22923;height:7219;visibility:visible;mso-wrap-style:square;v-text-anchor:top" o:gfxdata="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" filled="f" stroked="f">
+                  <v:textbox style="mso-fit-shape-to-text:t">
+                    <w:txbxContent>
+                      <w:p>
+                        <w:pPr>
+                          <w:jc w:val="center"/>
+                          <w:rPr>
+                            <w:b/>
+                            <w:bCs/>
+                            <w:sz w:val="28"/>
+                            <w:szCs w:val="28"/>
+                          </w:rPr>
+                        </w:pPr>
+                        <w:r>
+                          <w:rPr>
+                            <w:b/>
+                            <w:bCs/>
+                            <w:sz w:val="28"/>
+                            <w:szCs w:val="28"/>
+                          </w:rPr>
+                          <w:t>Vinnuferð</w:t>
+                        </w:r>
+                      </w:p>
+                      <w:p/>
+                    </w:txbxContent>
+                  </v:textbox>
                 </v:shape>
-                <v:rect id="Rectangle 19" o:spid="_x0000_s1028" style="position:absolute;width:57397;height:36842;visibility:visible;mso-wrap-style:square;v-text-anchor:middle" o:gfxdata="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" filled="f" strokecolor="#ffc000 [3207]" strokeweight="1pt"/>
               </v:group>
             </w:pict>
           </mc:Fallback>
@@ -1728,18 +3652,18 @@
         <mc:AlternateContent>
           <mc:Choice Requires="wpg">
             <w:drawing>
-              <wp:anchor distT="0" distB="0" distL="114300" distR="114300" simplePos="0" relativeHeight="251678720" behindDoc="0" locked="0" layoutInCell="1" allowOverlap="1" wp14:anchorId="658014E0" wp14:editId="3692B1B8">
+              <wp:anchor distT="0" distB="0" distL="114300" distR="114300" simplePos="0" relativeHeight="251684864" behindDoc="0" locked="0" layoutInCell="1" allowOverlap="1" wp14:anchorId="1FF8C1D1" wp14:editId="6CB6AB67">
                 <wp:simplePos x="0" y="0"/>
                 <wp:positionH relativeFrom="column">
-                  <wp:posOffset>-162962</wp:posOffset>
+                  <wp:posOffset>-165100</wp:posOffset>
                 </wp:positionH>
                 <wp:positionV relativeFrom="paragraph">
-                  <wp:posOffset>4445251</wp:posOffset>
+                  <wp:posOffset>4445000</wp:posOffset>
                 </wp:positionV>
                 <wp:extent cx="5975287" cy="3902044"/>
                 <wp:effectExtent l="0" t="0" r="26035" b="22860"/>
                 <wp:wrapNone/>
-                <wp:docPr id="24" name="Group 24"/>
+                <wp:docPr id="28" name="Group 28"/>
                 <wp:cNvGraphicFramePr/>
                 <a:graphic xmlns:a="http://schemas.openxmlformats.org/drawingml/2006/main">
                   <a:graphicData uri="http://schemas.microsoft.com/office/word/2010/wordprocessingGroup">
@@ -1753,78 +3677,140 @@
                           <a:chExt cx="5975287" cy="3902044"/>
                         </a:xfrm>
                       </wpg:grpSpPr>
-                      <pic:pic xmlns:pic="http://schemas.openxmlformats.org/drawingml/2006/picture">
-                        <pic:nvPicPr>
-                          <pic:cNvPr id="18" name="Picture 18"/>
-                          <pic:cNvPicPr>
-                            <a:picLocks noChangeAspect="1"/>
-                          </pic:cNvPicPr>
-                        </pic:nvPicPr>
-                        <pic:blipFill>
-                          <a:blip r:embed="rId22">
-                            <a:extLst>
-                              <a:ext uri="{28A0092B-C50C-407E-A947-70E740481C1C}">
-                                <a14:useLocalDpi xmlns:a14="http://schemas.microsoft.com/office/drawing/2010/main" val="0"/>
-                              </a:ext>
-                            </a:extLst>
-                          </a:blip>
-                          <a:srcRect/>
-                          <a:stretch>
-                            <a:fillRect/>
-                          </a:stretch>
-                        </pic:blipFill>
-                        <pic:spPr bwMode="auto">
+                      <wpg:grpSp>
+                        <wpg:cNvPr id="24" name="Group 24"/>
+                        <wpg:cNvGrpSpPr/>
+                        <wpg:grpSpPr>
                           <a:xfrm>
-                            <a:off x="126748" y="280658"/>
-                            <a:ext cx="5730875" cy="3286125"/>
+                            <a:off x="0" y="0"/>
+                            <a:ext cx="5975287" cy="3902044"/>
+                            <a:chOff x="0" y="0"/>
+                            <a:chExt cx="5975287" cy="3902044"/>
+                          </a:xfrm>
+                        </wpg:grpSpPr>
+                        <pic:pic xmlns:pic="http://schemas.openxmlformats.org/drawingml/2006/picture">
+                          <pic:nvPicPr>
+                            <pic:cNvPr id="18" name="Picture 18"/>
+                            <pic:cNvPicPr>
+                              <a:picLocks noChangeAspect="1"/>
+                            </pic:cNvPicPr>
+                          </pic:nvPicPr>
+                          <pic:blipFill>
+                            <a:blip r:embed="rId48">
+                              <a:extLst>
+                                <a:ext uri="{28A0092B-C50C-407E-A947-70E740481C1C}">
+                                  <a14:useLocalDpi xmlns:a14="http://schemas.microsoft.com/office/drawing/2010/main" val="0"/>
+                                </a:ext>
+                              </a:extLst>
+                            </a:blip>
+                            <a:srcRect/>
+                            <a:stretch>
+                              <a:fillRect/>
+                            </a:stretch>
+                          </pic:blipFill>
+                          <pic:spPr bwMode="auto">
+                            <a:xfrm>
+                              <a:off x="126748" y="280658"/>
+                              <a:ext cx="5730875" cy="3286125"/>
+                            </a:xfrm>
+                            <a:prstGeom prst="rect">
+                              <a:avLst/>
+                            </a:prstGeom>
+                            <a:noFill/>
+                            <a:ln>
+                              <a:noFill/>
+                            </a:ln>
+                          </pic:spPr>
+                        </pic:pic>
+                        <wps:wsp>
+                          <wps:cNvPr id="23" name="Rectangle 23"/>
+                          <wps:cNvSpPr/>
+                          <wps:spPr>
+                            <a:xfrm>
+                              <a:off x="0" y="0"/>
+                              <a:ext cx="5975287" cy="3902044"/>
+                            </a:xfrm>
+                            <a:prstGeom prst="rect">
+                              <a:avLst/>
+                            </a:prstGeom>
+                            <a:noFill/>
+                            <a:ln>
+                              <a:solidFill>
+                                <a:schemeClr val="accent4"/>
+                              </a:solidFill>
+                            </a:ln>
+                          </wps:spPr>
+                          <wps:style>
+                            <a:lnRef idx="2">
+                              <a:schemeClr val="accent1">
+                                <a:shade val="50000"/>
+                              </a:schemeClr>
+                            </a:lnRef>
+                            <a:fillRef idx="1">
+                              <a:schemeClr val="accent1"/>
+                            </a:fillRef>
+                            <a:effectRef idx="0">
+                              <a:schemeClr val="accent1"/>
+                            </a:effectRef>
+                            <a:fontRef idx="minor">
+                              <a:schemeClr val="lt1"/>
+                            </a:fontRef>
+                          </wps:style>
+                          <wps:bodyPr rot="0" spcFirstLastPara="0" vertOverflow="overflow" horzOverflow="overflow" vert="horz" wrap="square" lIns="91440" tIns="45720" rIns="91440" bIns="45720" numCol="1" spcCol="0" rtlCol="0" fromWordArt="0" anchor="ctr" anchorCtr="0" forceAA="0" compatLnSpc="1">
+                            <a:prstTxWarp prst="textNoShape">
+                              <a:avLst/>
+                            </a:prstTxWarp>
+                            <a:noAutofit/>
+                          </wps:bodyPr>
+                        </wps:wsp>
+                      </wpg:grpSp>
+                      <wps:wsp>
+                        <wps:cNvPr id="26" name="Text Box 2"/>
+                        <wps:cNvSpPr txBox="1">
+                          <a:spLocks noChangeArrowheads="1"/>
+                        </wps:cNvSpPr>
+                        <wps:spPr bwMode="auto">
+                          <a:xfrm>
+                            <a:off x="1924050" y="0"/>
+                            <a:ext cx="2292350" cy="527050"/>
                           </a:xfrm>
                           <a:prstGeom prst="rect">
                             <a:avLst/>
                           </a:prstGeom>
                           <a:noFill/>
-                          <a:ln>
+                          <a:ln w="9525">
                             <a:noFill/>
-                          </a:ln>
-                        </pic:spPr>
-                      </pic:pic>
-                      <wps:wsp>
-                        <wps:cNvPr id="23" name="Rectangle 23"/>
-                        <wps:cNvSpPr/>
-                        <wps:spPr>
-                          <a:xfrm>
-                            <a:off x="0" y="0"/>
-                            <a:ext cx="5975287" cy="3902044"/>
-                          </a:xfrm>
-                          <a:prstGeom prst="rect">
-                            <a:avLst/>
-                          </a:prstGeom>
-                          <a:noFill/>
-                          <a:ln>
-                            <a:solidFill>
-                              <a:schemeClr val="accent4"/>
-                            </a:solidFill>
+                            <a:miter lim="800000"/>
+                            <a:headEnd/>
+                            <a:tailEnd/>
                           </a:ln>
                         </wps:spPr>
-                        <wps:style>
-                          <a:lnRef idx="2">
-                            <a:schemeClr val="accent1">
-                              <a:shade val="50000"/>
-                            </a:schemeClr>
-                          </a:lnRef>
-                          <a:fillRef idx="1">
-                            <a:schemeClr val="accent1"/>
-                          </a:fillRef>
-                          <a:effectRef idx="0">
-                            <a:schemeClr val="accent1"/>
-                          </a:effectRef>
-                          <a:fontRef idx="minor">
-                            <a:schemeClr val="lt1"/>
-                          </a:fontRef>
-                        </wps:style>
-                        <wps:bodyPr rot="0" spcFirstLastPara="0" vertOverflow="overflow" horzOverflow="overflow" vert="horz" wrap="square" lIns="91440" tIns="45720" rIns="91440" bIns="45720" numCol="1" spcCol="0" rtlCol="0" fromWordArt="0" anchor="ctr" anchorCtr="0" forceAA="0" compatLnSpc="1">
-                          <a:prstTxWarp prst="textNoShape">
-                            <a:avLst/>
-                          </a:prstTxWarp>
+                        <wps:txbx>
+                          <w:txbxContent>
+                            <w:p>
+                              <w:pPr>
+                                <w:jc w:val="center"/>
+                                <w:rPr>
+                                  <w:b/>
+                                  <w:bCs/>
+                                  <w:sz w:val="28"/>
+                                  <w:szCs w:val="28"/>
+                                </w:rPr>
+                              </w:pPr>
+                              <w:r>
+                                <w:rPr>
+                                  <w:b/>
+                                  <w:bCs/>
+                                  <w:sz w:val="28"/>
+                                  <w:szCs w:val="28"/>
+                                </w:rPr>
+                                <w:t>Flugvél</w:t>
+                              </w:r>
+                            </w:p>
+                            <w:p/>
+                          </w:txbxContent>
+                        </wps:txbx>
+                        <wps:bodyPr rot="0" vert="horz" wrap="square" lIns="91440" tIns="45720" rIns="91440" bIns="45720" anchor="t" anchorCtr="0">
                           <a:noAutofit/>
                         </wps:bodyPr>
                       </wps:wsp>
@@ -1836,11 +3822,40 @@
           </mc:Choice>
           <mc:Fallback>
             <w:pict>
-              <v:group w14:anchorId="7F6E8783" id="Group 24" o:spid="_x0000_s1026" style="position:absolute;margin-left:-12.85pt;margin-top:350pt;width:470.5pt;height:307.25pt;z-index:251678720" coordsize="59752,39020" o:gfxdata="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">
-                <v:shape id="Picture 18" o:spid="_x0000_s1027" type="#_x0000_t75" style="position:absolute;left:1267;top:2806;width:57309;height:32861;visibility:visible;mso-wrap-style:square" o:gfxdata="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">
-                  <v:imagedata r:id="rId23" o:title=""/>
+              <v:group w14:anchorId="1FF8C1D1" id="Group 28" o:spid="_x0000_s1031" style="position:absolute;margin-left:-13pt;margin-top:350pt;width:470.5pt;height:307.25pt;z-index:251684864" coordsize="59752,39020" o:gfxdata="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">
+                <v:group id="Group 24" o:spid="_x0000_s1032" style="position:absolute;width:59752;height:39020" coordsize="59752,39020" o:gfxdata="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">
+                  <v:shape id="Picture 18" o:spid="_x0000_s1033" type="#_x0000_t75" style="position:absolute;left:1267;top:2806;width:57309;height:32861;visibility:visible;mso-wrap-style:square" o:gfxdata="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">
+                    <v:imagedata r:id="rId49" o:title=""/>
+                  </v:shape>
+                  <v:rect id="Rectangle 23" o:spid="_x0000_s1034" style="position:absolute;width:59752;height:39020;visibility:visible;mso-wrap-style:square;v-text-anchor:middle" o:gfxdata="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" filled="f" strokecolor="#ffc000 [3207]" strokeweight="1pt"/>
+                </v:group>
+                <v:shape id="Text Box 2" o:spid="_x0000_s1035" type="#_x0000_t202" style="position:absolute;left:19240;width:22924;height:5270;visibility:visible;mso-wrap-style:square;v-text-anchor:top" o:gfxdata="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" filled="f" stroked="f">
+                  <v:textbox>
+                    <w:txbxContent>
+                      <w:p>
+                        <w:pPr>
+                          <w:jc w:val="center"/>
+                          <w:rPr>
+                            <w:b/>
+                            <w:bCs/>
+                            <w:sz w:val="28"/>
+                            <w:szCs w:val="28"/>
+                          </w:rPr>
+                        </w:pPr>
+                        <w:r>
+                          <w:rPr>
+                            <w:b/>
+                            <w:bCs/>
+                            <w:sz w:val="28"/>
+                            <w:szCs w:val="28"/>
+                          </w:rPr>
+                          <w:t>Flugvél</w:t>
+                        </w:r>
+                      </w:p>
+                      <w:p/>
+                    </w:txbxContent>
+                  </v:textbox>
                 </v:shape>
-                <v:rect id="Rectangle 23" o:spid="_x0000_s1028" style="position:absolute;width:59752;height:39020;visibility:visible;mso-wrap-style:square;v-text-anchor:middle" o:gfxdata="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" filled="f" strokecolor="#ffc000 [3207]" strokeweight="1pt"/>
               </v:group>
             </w:pict>
           </mc:Fallback>
@@ -1853,18 +3868,18 @@
         <mc:AlternateContent>
           <mc:Choice Requires="wpg">
             <w:drawing>
-              <wp:anchor distT="0" distB="0" distL="114300" distR="114300" simplePos="0" relativeHeight="251675648" behindDoc="0" locked="0" layoutInCell="1" allowOverlap="1" wp14:anchorId="476D89FB" wp14:editId="15B09333">
+              <wp:anchor distT="0" distB="0" distL="114300" distR="114300" simplePos="0" relativeHeight="251681792" behindDoc="0" locked="0" layoutInCell="1" allowOverlap="1" wp14:anchorId="5379186C" wp14:editId="6F9E67BB">
                 <wp:simplePos x="0" y="0"/>
                 <wp:positionH relativeFrom="column">
-                  <wp:posOffset>-199176</wp:posOffset>
+                  <wp:posOffset>-196850</wp:posOffset>
                 </wp:positionH>
                 <wp:positionV relativeFrom="paragraph">
-                  <wp:posOffset>371192</wp:posOffset>
+                  <wp:posOffset>368300</wp:posOffset>
                 </wp:positionV>
                 <wp:extent cx="5948127" cy="3784349"/>
                 <wp:effectExtent l="0" t="0" r="14605" b="26035"/>
                 <wp:wrapNone/>
-                <wp:docPr id="22" name="Group 22"/>
+                <wp:docPr id="25" name="Group 25"/>
                 <wp:cNvGraphicFramePr/>
                 <a:graphic xmlns:a="http://schemas.openxmlformats.org/drawingml/2006/main">
                   <a:graphicData uri="http://schemas.microsoft.com/office/word/2010/wordprocessingGroup">
@@ -1878,78 +3893,140 @@
                           <a:chExt cx="5948127" cy="3784349"/>
                         </a:xfrm>
                       </wpg:grpSpPr>
-                      <pic:pic xmlns:pic="http://schemas.openxmlformats.org/drawingml/2006/picture">
-                        <pic:nvPicPr>
-                          <pic:cNvPr id="17" name="Picture 17"/>
-                          <pic:cNvPicPr>
-                            <a:picLocks noChangeAspect="1"/>
-                          </pic:cNvPicPr>
-                        </pic:nvPicPr>
-                        <pic:blipFill>
-                          <a:blip r:embed="rId24">
-                            <a:extLst>
-                              <a:ext uri="{28A0092B-C50C-407E-A947-70E740481C1C}">
-                                <a14:useLocalDpi xmlns:a14="http://schemas.microsoft.com/office/drawing/2010/main" val="0"/>
-                              </a:ext>
-                            </a:extLst>
-                          </a:blip>
-                          <a:srcRect/>
-                          <a:stretch>
-                            <a:fillRect/>
-                          </a:stretch>
-                        </pic:blipFill>
-                        <pic:spPr bwMode="auto">
+                      <wpg:grpSp>
+                        <wpg:cNvPr id="22" name="Group 22"/>
+                        <wpg:cNvGrpSpPr/>
+                        <wpg:grpSpPr>
                           <a:xfrm>
-                            <a:off x="54321" y="325925"/>
-                            <a:ext cx="5721985" cy="3241040"/>
+                            <a:off x="0" y="0"/>
+                            <a:ext cx="5948127" cy="3784349"/>
+                            <a:chOff x="0" y="0"/>
+                            <a:chExt cx="5948127" cy="3784349"/>
+                          </a:xfrm>
+                        </wpg:grpSpPr>
+                        <pic:pic xmlns:pic="http://schemas.openxmlformats.org/drawingml/2006/picture">
+                          <pic:nvPicPr>
+                            <pic:cNvPr id="17" name="Picture 17"/>
+                            <pic:cNvPicPr>
+                              <a:picLocks noChangeAspect="1"/>
+                            </pic:cNvPicPr>
+                          </pic:nvPicPr>
+                          <pic:blipFill>
+                            <a:blip r:embed="rId50">
+                              <a:extLst>
+                                <a:ext uri="{28A0092B-C50C-407E-A947-70E740481C1C}">
+                                  <a14:useLocalDpi xmlns:a14="http://schemas.microsoft.com/office/drawing/2010/main" val="0"/>
+                                </a:ext>
+                              </a:extLst>
+                            </a:blip>
+                            <a:srcRect/>
+                            <a:stretch>
+                              <a:fillRect/>
+                            </a:stretch>
+                          </pic:blipFill>
+                          <pic:spPr bwMode="auto">
+                            <a:xfrm>
+                              <a:off x="54321" y="325925"/>
+                              <a:ext cx="5721985" cy="3241040"/>
+                            </a:xfrm>
+                            <a:prstGeom prst="rect">
+                              <a:avLst/>
+                            </a:prstGeom>
+                            <a:noFill/>
+                            <a:ln>
+                              <a:noFill/>
+                            </a:ln>
+                          </pic:spPr>
+                        </pic:pic>
+                        <wps:wsp>
+                          <wps:cNvPr id="21" name="Rectangle 21"/>
+                          <wps:cNvSpPr/>
+                          <wps:spPr>
+                            <a:xfrm>
+                              <a:off x="0" y="0"/>
+                              <a:ext cx="5948127" cy="3784349"/>
+                            </a:xfrm>
+                            <a:prstGeom prst="rect">
+                              <a:avLst/>
+                            </a:prstGeom>
+                            <a:noFill/>
+                            <a:ln>
+                              <a:solidFill>
+                                <a:schemeClr val="accent4"/>
+                              </a:solidFill>
+                            </a:ln>
+                          </wps:spPr>
+                          <wps:style>
+                            <a:lnRef idx="2">
+                              <a:schemeClr val="accent1">
+                                <a:shade val="50000"/>
+                              </a:schemeClr>
+                            </a:lnRef>
+                            <a:fillRef idx="1">
+                              <a:schemeClr val="accent1"/>
+                            </a:fillRef>
+                            <a:effectRef idx="0">
+                              <a:schemeClr val="accent1"/>
+                            </a:effectRef>
+                            <a:fontRef idx="minor">
+                              <a:schemeClr val="lt1"/>
+                            </a:fontRef>
+                          </wps:style>
+                          <wps:bodyPr rot="0" spcFirstLastPara="0" vertOverflow="overflow" horzOverflow="overflow" vert="horz" wrap="square" lIns="91440" tIns="45720" rIns="91440" bIns="45720" numCol="1" spcCol="0" rtlCol="0" fromWordArt="0" anchor="ctr" anchorCtr="0" forceAA="0" compatLnSpc="1">
+                            <a:prstTxWarp prst="textNoShape">
+                              <a:avLst/>
+                            </a:prstTxWarp>
+                            <a:noAutofit/>
+                          </wps:bodyPr>
+                        </wps:wsp>
+                      </wpg:grpSp>
+                      <wps:wsp>
+                        <wps:cNvPr id="10" name="Text Box 2"/>
+                        <wps:cNvSpPr txBox="1">
+                          <a:spLocks noChangeArrowheads="1"/>
+                        </wps:cNvSpPr>
+                        <wps:spPr bwMode="auto">
+                          <a:xfrm>
+                            <a:off x="1835150" y="0"/>
+                            <a:ext cx="2292350" cy="476250"/>
                           </a:xfrm>
                           <a:prstGeom prst="rect">
                             <a:avLst/>
                           </a:prstGeom>
                           <a:noFill/>
-                          <a:ln>
+                          <a:ln w="9525">
                             <a:noFill/>
-                          </a:ln>
-                        </pic:spPr>
-                      </pic:pic>
-                      <wps:wsp>
-                        <wps:cNvPr id="21" name="Rectangle 21"/>
-                        <wps:cNvSpPr/>
-                        <wps:spPr>
-                          <a:xfrm>
-                            <a:off x="0" y="0"/>
-                            <a:ext cx="5948127" cy="3784349"/>
-                          </a:xfrm>
-                          <a:prstGeom prst="rect">
-                            <a:avLst/>
-                          </a:prstGeom>
-                          <a:noFill/>
-                          <a:ln>
-                            <a:solidFill>
-                              <a:schemeClr val="accent4"/>
-                            </a:solidFill>
+                            <a:miter lim="800000"/>
+                            <a:headEnd/>
+                            <a:tailEnd/>
                           </a:ln>
                         </wps:spPr>
-                        <wps:style>
-                          <a:lnRef idx="2">
-                            <a:schemeClr val="accent1">
-                              <a:shade val="50000"/>
-                            </a:schemeClr>
-                          </a:lnRef>
-                          <a:fillRef idx="1">
-                            <a:schemeClr val="accent1"/>
-                          </a:fillRef>
-                          <a:effectRef idx="0">
-                            <a:schemeClr val="accent1"/>
-                          </a:effectRef>
-                          <a:fontRef idx="minor">
-                            <a:schemeClr val="lt1"/>
-                          </a:fontRef>
-                        </wps:style>
-                        <wps:bodyPr rot="0" spcFirstLastPara="0" vertOverflow="overflow" horzOverflow="overflow" vert="horz" wrap="square" lIns="91440" tIns="45720" rIns="91440" bIns="45720" numCol="1" spcCol="0" rtlCol="0" fromWordArt="0" anchor="ctr" anchorCtr="0" forceAA="0" compatLnSpc="1">
-                          <a:prstTxWarp prst="textNoShape">
-                            <a:avLst/>
-                          </a:prstTxWarp>
+                        <wps:txbx>
+                          <w:txbxContent>
+                            <w:p>
+                              <w:pPr>
+                                <w:jc w:val="center"/>
+                                <w:rPr>
+                                  <w:b/>
+                                  <w:bCs/>
+                                  <w:sz w:val="28"/>
+                                  <w:szCs w:val="28"/>
+                                </w:rPr>
+                              </w:pPr>
+                              <w:r>
+                                <w:rPr>
+                                  <w:b/>
+                                  <w:bCs/>
+                                  <w:sz w:val="28"/>
+                                  <w:szCs w:val="28"/>
+                                </w:rPr>
+                                <w:t>Starfsmenn</w:t>
+                              </w:r>
+                            </w:p>
+                            <w:p/>
+                          </w:txbxContent>
+                        </wps:txbx>
+                        <wps:bodyPr rot="0" vert="horz" wrap="square" lIns="91440" tIns="45720" rIns="91440" bIns="45720" anchor="t" anchorCtr="0">
                           <a:noAutofit/>
                         </wps:bodyPr>
                       </wps:wsp>
@@ -1961,11 +4038,40 @@
           </mc:Choice>
           <mc:Fallback>
             <w:pict>
-              <v:group w14:anchorId="75E3EA68" id="Group 22" o:spid="_x0000_s1026" style="position:absolute;margin-left:-15.7pt;margin-top:29.25pt;width:468.35pt;height:298pt;z-index:251675648" coordsize="59481,37843" o:gfxdata="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">
-                <v:shape id="Picture 17" o:spid="_x0000_s1027" type="#_x0000_t75" style="position:absolute;left:543;top:3259;width:57220;height:32410;visibility:visible;mso-wrap-style:square" o:gfxdata="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">
-                  <v:imagedata r:id="rId25" o:title=""/>
+              <v:group w14:anchorId="5379186C" id="Group 25" o:spid="_x0000_s1036" style="position:absolute;margin-left:-15.5pt;margin-top:29pt;width:468.35pt;height:298pt;z-index:251681792" coordsize="59481,37843" o:gfxdata="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">
+                <v:group id="Group 22" o:spid="_x0000_s1037" style="position:absolute;width:59481;height:37843" coordsize="59481,37843" o:gfxdata="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">
+                  <v:shape id="Picture 17" o:spid="_x0000_s1038" type="#_x0000_t75" style="position:absolute;left:543;top:3259;width:57220;height:32410;visibility:visible;mso-wrap-style:square" o:gfxdata="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">
+                    <v:imagedata r:id="rId51" o:title=""/>
+                  </v:shape>
+                  <v:rect id="Rectangle 21" o:spid="_x0000_s1039" style="position:absolute;width:59481;height:37843;visibility:visible;mso-wrap-style:square;v-text-anchor:middle" o:gfxdata="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" filled="f" strokecolor="#ffc000 [3207]" strokeweight="1pt"/>
+                </v:group>
+                <v:shape id="Text Box 2" o:spid="_x0000_s1040" type="#_x0000_t202" style="position:absolute;left:18351;width:22924;height:4762;visibility:visible;mso-wrap-style:square;v-text-anchor:top" o:gfxdata="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" filled="f" stroked="f">
+                  <v:textbox>
+                    <w:txbxContent>
+                      <w:p>
+                        <w:pPr>
+                          <w:jc w:val="center"/>
+                          <w:rPr>
+                            <w:b/>
+                            <w:bCs/>
+                            <w:sz w:val="28"/>
+                            <w:szCs w:val="28"/>
+                          </w:rPr>
+                        </w:pPr>
+                        <w:r>
+                          <w:rPr>
+                            <w:b/>
+                            <w:bCs/>
+                            <w:sz w:val="28"/>
+                            <w:szCs w:val="28"/>
+                          </w:rPr>
+                          <w:t>Starfsmenn</w:t>
+                        </w:r>
+                      </w:p>
+                      <w:p/>
+                    </w:txbxContent>
+                  </v:textbox>
                 </v:shape>
-                <v:rect id="Rectangle 21" o:spid="_x0000_s1028" style="position:absolute;width:59481;height:37843;visibility:visible;mso-wrap-style:square;v-text-anchor:middle" o:gfxdata="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" filled="f" strokecolor="#ffc000 [3207]" strokeweight="1pt"/>
               </v:group>
             </w:pict>
           </mc:Fallback>
@@ -1974,8 +4080,6 @@
       <w:r>
         <w:br w:type="page"/>
       </w:r>
-      <w:bookmarkStart w:id="0" w:name="_GoBack"/>
-      <w:bookmarkEnd w:id="0"/>
     </w:p>
     <w:p>
       <w:pPr>
@@ -1988,20 +4092,63 @@
     </w:p>
     <w:p>
       <w:r>
-        <w:t xml:space="preserve">[ eitthvað smá um </w:t>
-      </w:r>
-      <w:r>
-        <w:t>Klasaritin</w:t>
-      </w:r>
-      <w:r>
-        <w:t>]</w:t>
+        <w:t>Klasaritið er hannað út frá 3 laga hönnun. Rauði liturinn táknar UI hlutann, græni liturinn táknar vinnslulagið og blái liturinn táknar gagnalagið. Grái liturinn táknar „API“ sem</w:t>
+      </w:r>
+      <w:r>
+        <w:t xml:space="preserve"> leyfir samskipti milli laga.</w:t>
       </w:r>
     </w:p>
     <w:p/>
-    <w:p/>
-    <w:p/>
+    <w:p>
+      <w:r>
+        <w:rPr>
+          <w:noProof/>
+        </w:rPr>
+        <w:drawing>
+          <wp:inline distT="0" distB="0" distL="0" distR="0" wp14:anchorId="1BE5015B" wp14:editId="64FAD460">
+            <wp:extent cx="5731510" cy="7461250"/>
+            <wp:effectExtent l="0" t="0" r="2540" b="6350"/>
+            <wp:docPr id="196" name="Picture 196" descr="A close up of text on a white background&#10;&#10;Description automatically generated"/>
+            <wp:cNvGraphicFramePr>
+              <a:graphicFrameLocks xmlns:a="http://schemas.openxmlformats.org/drawingml/2006/main" noChangeAspect="1"/>
+            </wp:cNvGraphicFramePr>
+            <a:graphic xmlns:a="http://schemas.openxmlformats.org/drawingml/2006/main">
+              <a:graphicData uri="http://schemas.openxmlformats.org/drawingml/2006/picture">
+                <pic:pic xmlns:pic="http://schemas.openxmlformats.org/drawingml/2006/picture">
+                  <pic:nvPicPr>
+                    <pic:cNvPr id="196" name="class_diagram.jpg"/>
+                    <pic:cNvPicPr/>
+                  </pic:nvPicPr>
+                  <pic:blipFill>
+                    <a:blip r:embed="rId52" cstate="print">
+                      <a:extLst>
+                        <a:ext uri="{28A0092B-C50C-407E-A947-70E740481C1C}">
+                          <a14:useLocalDpi xmlns:a14="http://schemas.microsoft.com/office/drawing/2010/main" val="0"/>
+                        </a:ext>
+                      </a:extLst>
+                    </a:blip>
+                    <a:stretch>
+                      <a:fillRect/>
+                    </a:stretch>
+                  </pic:blipFill>
+                  <pic:spPr>
+                    <a:xfrm>
+                      <a:off x="0" y="0"/>
+                      <a:ext cx="5731510" cy="7461250"/>
+                    </a:xfrm>
+                    <a:prstGeom prst="rect">
+                      <a:avLst/>
+                    </a:prstGeom>
+                  </pic:spPr>
+                </pic:pic>
+              </a:graphicData>
+            </a:graphic>
+          </wp:inline>
+        </w:drawing>
+      </w:r>
+    </w:p>
     <w:sectPr>
-      <w:footerReference w:type="default" r:id="rId26"/>
+      <w:footerReference w:type="default" r:id="rId53"/>
       <w:pgSz w:w="11906" w:h="16838"/>
       <w:pgMar w:top="1440" w:right="1440" w:bottom="1440" w:left="1440" w:header="708" w:footer="708" w:gutter="0"/>
       <w:cols w:space="708"/>
@@ -2048,17 +4195,22 @@
         <w:b/>
         <w:bCs/>
       </w:rPr>
-      <w:t>N</w:t>
+      <w:t>NaN air</w:t>
     </w:r>
     <w:r>
-      <w:rPr>
-        <w:b/>
-        <w:bCs/>
-      </w:rPr>
-      <w:t>aN air</w:t>
+      <w:t xml:space="preserve"> / Hönnunarskýr</w:t>
     </w:r>
     <w:r>
-      <w:t xml:space="preserve"> / Hönnunarskýsrla fyrir skráningakerfi ferða og starfsmanna  </w:t>
+      <w:t>s</w:t>
+    </w:r>
+    <w:r>
+      <w:t>la fyrir skráningakerf</w:t>
+    </w:r>
+    <w:r>
+      <w:t>i</w:t>
+    </w:r>
+    <w:r>
+      <w:t xml:space="preserve"> ferða og starfsmanna  </w:t>
     </w:r>
     <w:r>
       <w:tab/>
@@ -3142,7 +5294,7 @@
 </file>
 
 <file path=customXml/itemProps1.xml><?xml version="1.0" encoding="utf-8"?>
-<ds:datastoreItem xmlns:ds="http://schemas.openxmlformats.org/officeDocument/2006/customXml" ds:itemID="{201E4484-5FFF-4921-89B0-7EF9C7AD6EF1}">
+<ds:datastoreItem xmlns:ds="http://schemas.openxmlformats.org/officeDocument/2006/customXml" ds:itemID="{3F0690E0-FB3C-4531-A54B-E81B99903267}">
   <ds:schemaRefs>
     <ds:schemaRef ds:uri="http://schemas.openxmlformats.org/officeDocument/2006/bibliography"/>
   </ds:schemaRefs>

</xml_diff>

<commit_message>
Added table of contents and the pdf file
</commit_message>
<xml_diff>
--- a/documentation/skyrsla/skýrsla_uppkast01.docx
+++ b/documentation/skyrsla/skýrsla_uppkast01.docx
@@ -201,15 +201,619 @@
         <w:br w:type="page"/>
       </w:r>
     </w:p>
-    <w:p>
-      <w:r>
-        <w:lastRenderedPageBreak/>
+    <w:sdt>
+      <w:sdtPr>
+        <w:id w:val="-1245566879"/>
+        <w:docPartObj>
+          <w:docPartGallery w:val="Table of Contents"/>
+          <w:docPartUnique/>
+        </w:docPartObj>
+      </w:sdtPr>
+      <w:sdtEndPr>
+        <w:rPr>
+          <w:rFonts w:asciiTheme="minorHAnsi" w:eastAsiaTheme="minorHAnsi" w:hAnsiTheme="minorHAnsi" w:cstheme="minorBidi"/>
+          <w:b/>
+          <w:bCs/>
+          <w:noProof/>
+          <w:color w:val="auto"/>
+          <w:sz w:val="22"/>
+          <w:szCs w:val="22"/>
+          <w:lang w:eastAsia="en-US"/>
+        </w:rPr>
+      </w:sdtEndPr>
+      <w:sdtContent>
+        <w:p>
+          <w:pPr>
+            <w:pStyle w:val="TOCHeading"/>
+          </w:pPr>
+          <w:r>
+            <w:t>Contents</w:t>
+          </w:r>
+        </w:p>
+        <w:p>
+          <w:pPr>
+            <w:pStyle w:val="TOC1"/>
+            <w:tabs>
+              <w:tab w:val="right" w:leader="dot" w:pos="9016"/>
+            </w:tabs>
+            <w:rPr>
+              <w:rFonts w:cstheme="minorBidi"/>
+              <w:noProof/>
+              <w:lang w:val="en-GB" w:eastAsia="en-GB"/>
+            </w:rPr>
+          </w:pPr>
+          <w:r>
+            <w:fldChar w:fldCharType="begin"/>
+          </w:r>
+          <w:r>
+            <w:instrText xml:space="preserve"> TOC \o "1-3" \h \z \u </w:instrText>
+          </w:r>
+          <w:r>
+            <w:fldChar w:fldCharType="separate"/>
+          </w:r>
+          <w:hyperlink w:anchor="_Toc25934469" w:history="1">
+            <w:r>
+              <w:rPr>
+                <w:rStyle w:val="Hyperlink"/>
+                <w:noProof/>
+              </w:rPr>
+              <w:t>Inngangur</w:t>
+            </w:r>
+            <w:r>
+              <w:rPr>
+                <w:noProof/>
+                <w:webHidden/>
+              </w:rPr>
+              <w:tab/>
+            </w:r>
+            <w:r>
+              <w:rPr>
+                <w:noProof/>
+                <w:webHidden/>
+              </w:rPr>
+              <w:fldChar w:fldCharType="begin"/>
+            </w:r>
+            <w:r>
+              <w:rPr>
+                <w:noProof/>
+                <w:webHidden/>
+              </w:rPr>
+              <w:instrText xml:space="preserve"> PAGEREF _Toc25934469 \h </w:instrText>
+            </w:r>
+            <w:r>
+              <w:rPr>
+                <w:noProof/>
+                <w:webHidden/>
+              </w:rPr>
+            </w:r>
+            <w:r>
+              <w:rPr>
+                <w:noProof/>
+                <w:webHidden/>
+              </w:rPr>
+              <w:fldChar w:fldCharType="separate"/>
+            </w:r>
+            <w:r>
+              <w:rPr>
+                <w:noProof/>
+                <w:webHidden/>
+              </w:rPr>
+              <w:t>3</w:t>
+            </w:r>
+            <w:r>
+              <w:rPr>
+                <w:noProof/>
+                <w:webHidden/>
+              </w:rPr>
+              <w:fldChar w:fldCharType="end"/>
+            </w:r>
+          </w:hyperlink>
+        </w:p>
+        <w:p>
+          <w:pPr>
+            <w:pStyle w:val="TOC1"/>
+            <w:tabs>
+              <w:tab w:val="right" w:leader="dot" w:pos="9016"/>
+            </w:tabs>
+            <w:rPr>
+              <w:rFonts w:cstheme="minorBidi"/>
+              <w:noProof/>
+              <w:lang w:val="en-GB" w:eastAsia="en-GB"/>
+            </w:rPr>
+          </w:pPr>
+          <w:hyperlink w:anchor="_Toc25934470" w:history="1">
+            <w:r>
+              <w:rPr>
+                <w:rStyle w:val="Hyperlink"/>
+                <w:noProof/>
+              </w:rPr>
+              <w:t>Notendahópagreining</w:t>
+            </w:r>
+            <w:r>
+              <w:rPr>
+                <w:noProof/>
+                <w:webHidden/>
+              </w:rPr>
+              <w:tab/>
+            </w:r>
+            <w:r>
+              <w:rPr>
+                <w:noProof/>
+                <w:webHidden/>
+              </w:rPr>
+              <w:fldChar w:fldCharType="begin"/>
+            </w:r>
+            <w:r>
+              <w:rPr>
+                <w:noProof/>
+                <w:webHidden/>
+              </w:rPr>
+              <w:instrText xml:space="preserve"> PAGEREF _Toc25934470 \h </w:instrText>
+            </w:r>
+            <w:r>
+              <w:rPr>
+                <w:noProof/>
+                <w:webHidden/>
+              </w:rPr>
+            </w:r>
+            <w:r>
+              <w:rPr>
+                <w:noProof/>
+                <w:webHidden/>
+              </w:rPr>
+              <w:fldChar w:fldCharType="separate"/>
+            </w:r>
+            <w:r>
+              <w:rPr>
+                <w:noProof/>
+                <w:webHidden/>
+              </w:rPr>
+              <w:t>4</w:t>
+            </w:r>
+            <w:r>
+              <w:rPr>
+                <w:noProof/>
+                <w:webHidden/>
+              </w:rPr>
+              <w:fldChar w:fldCharType="end"/>
+            </w:r>
+          </w:hyperlink>
+        </w:p>
+        <w:p>
+          <w:pPr>
+            <w:pStyle w:val="TOC1"/>
+            <w:tabs>
+              <w:tab w:val="right" w:leader="dot" w:pos="9016"/>
+            </w:tabs>
+            <w:rPr>
+              <w:rFonts w:cstheme="minorBidi"/>
+              <w:noProof/>
+              <w:lang w:val="en-GB" w:eastAsia="en-GB"/>
+            </w:rPr>
+          </w:pPr>
+          <w:hyperlink w:anchor="_Toc25934471" w:history="1">
+            <w:r>
+              <w:rPr>
+                <w:rStyle w:val="Hyperlink"/>
+                <w:noProof/>
+              </w:rPr>
+              <w:t>Kröfulisti</w:t>
+            </w:r>
+            <w:r>
+              <w:rPr>
+                <w:noProof/>
+                <w:webHidden/>
+              </w:rPr>
+              <w:tab/>
+            </w:r>
+            <w:r>
+              <w:rPr>
+                <w:noProof/>
+                <w:webHidden/>
+              </w:rPr>
+              <w:fldChar w:fldCharType="begin"/>
+            </w:r>
+            <w:r>
+              <w:rPr>
+                <w:noProof/>
+                <w:webHidden/>
+              </w:rPr>
+              <w:instrText xml:space="preserve"> PAGEREF _Toc25934471 \h </w:instrText>
+            </w:r>
+            <w:r>
+              <w:rPr>
+                <w:noProof/>
+                <w:webHidden/>
+              </w:rPr>
+            </w:r>
+            <w:r>
+              <w:rPr>
+                <w:noProof/>
+                <w:webHidden/>
+              </w:rPr>
+              <w:fldChar w:fldCharType="separate"/>
+            </w:r>
+            <w:r>
+              <w:rPr>
+                <w:noProof/>
+                <w:webHidden/>
+              </w:rPr>
+              <w:t>5</w:t>
+            </w:r>
+            <w:r>
+              <w:rPr>
+                <w:noProof/>
+                <w:webHidden/>
+              </w:rPr>
+              <w:fldChar w:fldCharType="end"/>
+            </w:r>
+          </w:hyperlink>
+        </w:p>
+        <w:p>
+          <w:pPr>
+            <w:pStyle w:val="TOC1"/>
+            <w:tabs>
+              <w:tab w:val="right" w:leader="dot" w:pos="9016"/>
+            </w:tabs>
+            <w:rPr>
+              <w:rFonts w:cstheme="minorBidi"/>
+              <w:noProof/>
+              <w:lang w:val="en-GB" w:eastAsia="en-GB"/>
+            </w:rPr>
+          </w:pPr>
+          <w:hyperlink w:anchor="_Toc25934472" w:history="1">
+            <w:r>
+              <w:rPr>
+                <w:rStyle w:val="Hyperlink"/>
+                <w:noProof/>
+              </w:rPr>
+              <w:t>Notkunartilvik</w:t>
+            </w:r>
+            <w:r>
+              <w:rPr>
+                <w:noProof/>
+                <w:webHidden/>
+              </w:rPr>
+              <w:tab/>
+            </w:r>
+            <w:r>
+              <w:rPr>
+                <w:noProof/>
+                <w:webHidden/>
+              </w:rPr>
+              <w:fldChar w:fldCharType="begin"/>
+            </w:r>
+            <w:r>
+              <w:rPr>
+                <w:noProof/>
+                <w:webHidden/>
+              </w:rPr>
+              <w:instrText xml:space="preserve"> PAGEREF _Toc25934472 \h </w:instrText>
+            </w:r>
+            <w:r>
+              <w:rPr>
+                <w:noProof/>
+                <w:webHidden/>
+              </w:rPr>
+            </w:r>
+            <w:r>
+              <w:rPr>
+                <w:noProof/>
+                <w:webHidden/>
+              </w:rPr>
+              <w:fldChar w:fldCharType="separate"/>
+            </w:r>
+            <w:r>
+              <w:rPr>
+                <w:noProof/>
+                <w:webHidden/>
+              </w:rPr>
+              <w:t>7</w:t>
+            </w:r>
+            <w:r>
+              <w:rPr>
+                <w:noProof/>
+                <w:webHidden/>
+              </w:rPr>
+              <w:fldChar w:fldCharType="end"/>
+            </w:r>
+          </w:hyperlink>
+        </w:p>
+        <w:p>
+          <w:pPr>
+            <w:pStyle w:val="TOC1"/>
+            <w:tabs>
+              <w:tab w:val="right" w:leader="dot" w:pos="9016"/>
+            </w:tabs>
+            <w:rPr>
+              <w:rFonts w:cstheme="minorBidi"/>
+              <w:noProof/>
+              <w:lang w:val="en-GB" w:eastAsia="en-GB"/>
+            </w:rPr>
+          </w:pPr>
+          <w:hyperlink w:anchor="_Toc25934473" w:history="1">
+            <w:r>
+              <w:rPr>
+                <w:rStyle w:val="Hyperlink"/>
+                <w:noProof/>
+              </w:rPr>
+              <w:t>Frumgerðarskissur</w:t>
+            </w:r>
+            <w:r>
+              <w:rPr>
+                <w:noProof/>
+                <w:webHidden/>
+              </w:rPr>
+              <w:tab/>
+            </w:r>
+            <w:r>
+              <w:rPr>
+                <w:noProof/>
+                <w:webHidden/>
+              </w:rPr>
+              <w:fldChar w:fldCharType="begin"/>
+            </w:r>
+            <w:r>
+              <w:rPr>
+                <w:noProof/>
+                <w:webHidden/>
+              </w:rPr>
+              <w:instrText xml:space="preserve"> PAGEREF _Toc25934473 \h </w:instrText>
+            </w:r>
+            <w:r>
+              <w:rPr>
+                <w:noProof/>
+                <w:webHidden/>
+              </w:rPr>
+            </w:r>
+            <w:r>
+              <w:rPr>
+                <w:noProof/>
+                <w:webHidden/>
+              </w:rPr>
+              <w:fldChar w:fldCharType="separate"/>
+            </w:r>
+            <w:r>
+              <w:rPr>
+                <w:noProof/>
+                <w:webHidden/>
+              </w:rPr>
+              <w:t>11</w:t>
+            </w:r>
+            <w:r>
+              <w:rPr>
+                <w:noProof/>
+                <w:webHidden/>
+              </w:rPr>
+              <w:fldChar w:fldCharType="end"/>
+            </w:r>
+          </w:hyperlink>
+        </w:p>
+        <w:p>
+          <w:pPr>
+            <w:pStyle w:val="TOC1"/>
+            <w:tabs>
+              <w:tab w:val="right" w:leader="dot" w:pos="9016"/>
+            </w:tabs>
+            <w:rPr>
+              <w:rFonts w:cstheme="minorBidi"/>
+              <w:noProof/>
+              <w:lang w:val="en-GB" w:eastAsia="en-GB"/>
+            </w:rPr>
+          </w:pPr>
+          <w:hyperlink w:anchor="_Toc25934474" w:history="1">
+            <w:r>
+              <w:rPr>
+                <w:rStyle w:val="Hyperlink"/>
+                <w:noProof/>
+              </w:rPr>
+              <w:t>Happy path</w:t>
+            </w:r>
+            <w:r>
+              <w:rPr>
+                <w:noProof/>
+                <w:webHidden/>
+              </w:rPr>
+              <w:tab/>
+            </w:r>
+            <w:r>
+              <w:rPr>
+                <w:noProof/>
+                <w:webHidden/>
+              </w:rPr>
+              <w:fldChar w:fldCharType="begin"/>
+            </w:r>
+            <w:r>
+              <w:rPr>
+                <w:noProof/>
+                <w:webHidden/>
+              </w:rPr>
+              <w:instrText xml:space="preserve"> PAGEREF _Toc25934474 \h </w:instrText>
+            </w:r>
+            <w:r>
+              <w:rPr>
+                <w:noProof/>
+                <w:webHidden/>
+              </w:rPr>
+            </w:r>
+            <w:r>
+              <w:rPr>
+                <w:noProof/>
+                <w:webHidden/>
+              </w:rPr>
+              <w:fldChar w:fldCharType="separate"/>
+            </w:r>
+            <w:r>
+              <w:rPr>
+                <w:noProof/>
+                <w:webHidden/>
+              </w:rPr>
+              <w:t>13</w:t>
+            </w:r>
+            <w:r>
+              <w:rPr>
+                <w:noProof/>
+                <w:webHidden/>
+              </w:rPr>
+              <w:fldChar w:fldCharType="end"/>
+            </w:r>
+          </w:hyperlink>
+        </w:p>
+        <w:p>
+          <w:pPr>
+            <w:pStyle w:val="TOC1"/>
+            <w:tabs>
+              <w:tab w:val="right" w:leader="dot" w:pos="9016"/>
+            </w:tabs>
+            <w:rPr>
+              <w:rFonts w:cstheme="minorBidi"/>
+              <w:noProof/>
+              <w:lang w:val="en-GB" w:eastAsia="en-GB"/>
+            </w:rPr>
+          </w:pPr>
+          <w:hyperlink w:anchor="_Toc25934475" w:history="1">
+            <w:r>
+              <w:rPr>
+                <w:rStyle w:val="Hyperlink"/>
+                <w:noProof/>
+              </w:rPr>
+              <w:t>Stöðurit</w:t>
+            </w:r>
+            <w:r>
+              <w:rPr>
+                <w:noProof/>
+                <w:webHidden/>
+              </w:rPr>
+              <w:tab/>
+            </w:r>
+            <w:r>
+              <w:rPr>
+                <w:noProof/>
+                <w:webHidden/>
+              </w:rPr>
+              <w:fldChar w:fldCharType="begin"/>
+            </w:r>
+            <w:r>
+              <w:rPr>
+                <w:noProof/>
+                <w:webHidden/>
+              </w:rPr>
+              <w:instrText xml:space="preserve"> PAGEREF _Toc25934475 \h </w:instrText>
+            </w:r>
+            <w:r>
+              <w:rPr>
+                <w:noProof/>
+                <w:webHidden/>
+              </w:rPr>
+            </w:r>
+            <w:r>
+              <w:rPr>
+                <w:noProof/>
+                <w:webHidden/>
+              </w:rPr>
+              <w:fldChar w:fldCharType="separate"/>
+            </w:r>
+            <w:r>
+              <w:rPr>
+                <w:noProof/>
+                <w:webHidden/>
+              </w:rPr>
+              <w:t>15</w:t>
+            </w:r>
+            <w:r>
+              <w:rPr>
+                <w:noProof/>
+                <w:webHidden/>
+              </w:rPr>
+              <w:fldChar w:fldCharType="end"/>
+            </w:r>
+          </w:hyperlink>
+        </w:p>
+        <w:p>
+          <w:pPr>
+            <w:pStyle w:val="TOC1"/>
+            <w:tabs>
+              <w:tab w:val="right" w:leader="dot" w:pos="9016"/>
+            </w:tabs>
+            <w:rPr>
+              <w:rFonts w:cstheme="minorBidi"/>
+              <w:noProof/>
+              <w:lang w:val="en-GB" w:eastAsia="en-GB"/>
+            </w:rPr>
+          </w:pPr>
+          <w:hyperlink w:anchor="_Toc25934476" w:history="1">
+            <w:r>
+              <w:rPr>
+                <w:rStyle w:val="Hyperlink"/>
+                <w:noProof/>
+              </w:rPr>
+              <w:t>Klasarit</w:t>
+            </w:r>
+            <w:r>
+              <w:rPr>
+                <w:noProof/>
+                <w:webHidden/>
+              </w:rPr>
+              <w:tab/>
+            </w:r>
+            <w:r>
+              <w:rPr>
+                <w:noProof/>
+                <w:webHidden/>
+              </w:rPr>
+              <w:fldChar w:fldCharType="begin"/>
+            </w:r>
+            <w:r>
+              <w:rPr>
+                <w:noProof/>
+                <w:webHidden/>
+              </w:rPr>
+              <w:instrText xml:space="preserve"> PAGEREF _Toc25934476 \h </w:instrText>
+            </w:r>
+            <w:r>
+              <w:rPr>
+                <w:noProof/>
+                <w:webHidden/>
+              </w:rPr>
+            </w:r>
+            <w:r>
+              <w:rPr>
+                <w:noProof/>
+                <w:webHidden/>
+              </w:rPr>
+              <w:fldChar w:fldCharType="separate"/>
+            </w:r>
+            <w:r>
+              <w:rPr>
+                <w:noProof/>
+                <w:webHidden/>
+              </w:rPr>
+              <w:t>17</w:t>
+            </w:r>
+            <w:r>
+              <w:rPr>
+                <w:noProof/>
+                <w:webHidden/>
+              </w:rPr>
+              <w:fldChar w:fldCharType="end"/>
+            </w:r>
+          </w:hyperlink>
+        </w:p>
+        <w:p>
+          <w:r>
+            <w:rPr>
+              <w:b/>
+              <w:bCs/>
+              <w:noProof/>
+            </w:rPr>
+            <w:fldChar w:fldCharType="end"/>
+          </w:r>
+        </w:p>
+      </w:sdtContent>
+    </w:sdt>
+    <w:p>
+      <w:r>
         <w:br/>
-      </w:r>
-    </w:p>
-    <w:p>
-      <w:r>
-        <w:t>[ efnisyfirlit ]</w:t>
       </w:r>
       <w:r>
         <w:br w:type="page"/>
@@ -219,10 +823,12 @@
       <w:pPr>
         <w:pStyle w:val="Heading1"/>
       </w:pPr>
+      <w:bookmarkStart w:id="0" w:name="_Toc25934469"/>
       <w:r>
         <w:lastRenderedPageBreak/>
         <w:t>Inngangur</w:t>
       </w:r>
+      <w:bookmarkEnd w:id="0"/>
     </w:p>
     <w:p>
       <w:pPr>
@@ -611,10 +1217,12 @@
       <w:pPr>
         <w:pStyle w:val="Heading1"/>
       </w:pPr>
+      <w:bookmarkStart w:id="1" w:name="_Toc25934470"/>
       <w:r>
         <w:lastRenderedPageBreak/>
         <w:t>Notendahópagreining</w:t>
       </w:r>
+      <w:bookmarkEnd w:id="1"/>
     </w:p>
     <w:p>
       <w:r>
@@ -688,10 +1296,12 @@
       <w:pPr>
         <w:pStyle w:val="Heading1"/>
       </w:pPr>
+      <w:bookmarkStart w:id="2" w:name="_Toc25934471"/>
       <w:r>
         <w:lastRenderedPageBreak/>
         <w:t>Kröfulisti</w:t>
       </w:r>
+      <w:bookmarkEnd w:id="2"/>
     </w:p>
     <w:p>
       <w:r>
@@ -803,10 +1413,10 @@
         </w:rPr>
         <w:lastRenderedPageBreak/>
         <w:drawing>
-          <wp:inline distT="0" distB="0" distL="0" distR="0" wp14:anchorId="32CCADEE" wp14:editId="12CE6B0F">
+          <wp:inline distT="0" distB="0" distL="0" distR="0" wp14:anchorId="5A0D63AA" wp14:editId="1C20A639">
             <wp:extent cx="5731510" cy="8642985"/>
             <wp:effectExtent l="0" t="0" r="2540" b="5715"/>
-            <wp:docPr id="7" name="Picture 7"/>
+            <wp:docPr id="9" name="Picture 9"/>
             <wp:cNvGraphicFramePr>
               <a:graphicFrameLocks xmlns:a="http://schemas.openxmlformats.org/drawingml/2006/main" noChangeAspect="1"/>
             </wp:cNvGraphicFramePr>
@@ -814,7 +1424,7 @@
               <a:graphicData uri="http://schemas.openxmlformats.org/drawingml/2006/picture">
                 <pic:pic xmlns:pic="http://schemas.openxmlformats.org/drawingml/2006/picture">
                   <pic:nvPicPr>
-                    <pic:cNvPr id="0" name="Picture 3"/>
+                    <pic:cNvPr id="0" name="Picture 1"/>
                     <pic:cNvPicPr>
                       <a:picLocks noChangeAspect="1" noChangeArrowheads="1"/>
                     </pic:cNvPicPr>
@@ -851,6 +1461,8 @@
           </wp:inline>
         </w:drawing>
       </w:r>
+      <w:bookmarkStart w:id="3" w:name="_GoBack"/>
+      <w:bookmarkEnd w:id="3"/>
       <w:r>
         <w:br w:type="page"/>
       </w:r>
@@ -859,10 +1471,12 @@
       <w:pPr>
         <w:pStyle w:val="Heading1"/>
       </w:pPr>
+      <w:bookmarkStart w:id="4" w:name="_Toc25934472"/>
       <w:r>
         <w:lastRenderedPageBreak/>
         <w:t>Notkunartilvik</w:t>
       </w:r>
+      <w:bookmarkEnd w:id="4"/>
     </w:p>
     <w:p>
       <w:r>
@@ -2440,6 +3054,7 @@
       <w:pPr>
         <w:pStyle w:val="Heading1"/>
       </w:pPr>
+      <w:bookmarkStart w:id="5" w:name="_Toc25934473"/>
       <w:r>
         <w:lastRenderedPageBreak/>
         <w:t>Frumgerðar</w:t>
@@ -2447,6 +3062,7 @@
       <w:r>
         <w:t>skissur</w:t>
       </w:r>
+      <w:bookmarkEnd w:id="5"/>
     </w:p>
     <w:p>
       <w:r>
@@ -2517,8 +3133,6 @@
       <w:r>
         <w:t xml:space="preserve"> (e. Consistency) sé gætt í valmyndum.</w:t>
       </w:r>
-      <w:bookmarkStart w:id="0" w:name="_GoBack"/>
-      <w:bookmarkEnd w:id="0"/>
     </w:p>
     <w:p/>
     <w:p>
@@ -3208,6 +3822,7 @@
       <w:pPr>
         <w:pStyle w:val="Heading1"/>
       </w:pPr>
+      <w:bookmarkStart w:id="6" w:name="_Toc25934474"/>
       <w:r>
         <w:lastRenderedPageBreak/>
         <w:t>Happy pat</w:t>
@@ -3215,6 +3830,7 @@
       <w:r>
         <w:t>h</w:t>
       </w:r>
+      <w:bookmarkEnd w:id="6"/>
     </w:p>
     <w:p>
       <w:r>
@@ -3383,9 +3999,11 @@
         <w:lastRenderedPageBreak/>
         <w:br/>
       </w:r>
+      <w:bookmarkStart w:id="7" w:name="_Toc25934475"/>
       <w:r>
         <w:t>Stöðurit</w:t>
       </w:r>
+      <w:bookmarkEnd w:id="7"/>
     </w:p>
     <w:p>
       <w:r>
@@ -4085,10 +4703,12 @@
       <w:pPr>
         <w:pStyle w:val="Heading1"/>
       </w:pPr>
+      <w:bookmarkStart w:id="8" w:name="_Toc25934476"/>
       <w:r>
         <w:lastRenderedPageBreak/>
         <w:t>Klasarit</w:t>
       </w:r>
+      <w:bookmarkEnd w:id="8"/>
     </w:p>
     <w:p>
       <w:r>
@@ -5294,7 +5914,7 @@
 </file>
 
 <file path=customXml/itemProps1.xml><?xml version="1.0" encoding="utf-8"?>
-<ds:datastoreItem xmlns:ds="http://schemas.openxmlformats.org/officeDocument/2006/customXml" ds:itemID="{3F0690E0-FB3C-4531-A54B-E81B99903267}">
+<ds:datastoreItem xmlns:ds="http://schemas.openxmlformats.org/officeDocument/2006/customXml" ds:itemID="{BD87740C-078C-49C3-8F62-2E5C20A2106A}">
   <ds:schemaRefs>
     <ds:schemaRef ds:uri="http://schemas.openxmlformats.org/officeDocument/2006/bibliography"/>
   </ds:schemaRefs>

</xml_diff>